<commit_message>
colums 1,2,3 & 8
</commit_message>
<xml_diff>
--- a/References.docx
+++ b/References.docx
@@ -2998,19 +2998,7 @@
         <w:rPr>
           <w:lang w:val="en-IE"/>
         </w:rPr>
-        <w:t>Identifying</w:t>
-      </w:r>
-      <w:r>
-        <w:rPr>
-          <w:lang w:val="en-IE"/>
-        </w:rPr>
-        <w:t xml:space="preserve"> Data Types &amp; Distribution</w:t>
-      </w:r>
-      <w:r>
-        <w:rPr>
-          <w:lang w:val="en-IE"/>
-        </w:rPr>
-        <w:t xml:space="preserve"> </w:t>
+        <w:t xml:space="preserve">Identifying Data Types &amp; Distribution </w:t>
       </w:r>
     </w:p>
     <w:p>
@@ -3750,10 +3738,18 @@
           <w:lang w:val="en-IE"/>
         </w:rPr>
       </w:pPr>
-      <w:r>
-        <w:rPr>
-          <w:lang w:val="en-IE"/>
-        </w:rPr>
+    </w:p>
+    <w:p>
+      <w:pPr>
+        <w:rPr>
+          <w:lang w:val="en-IE"/>
+        </w:rPr>
+      </w:pPr>
+      <w:r>
+        <w:rPr>
+          <w:lang w:val="en-IE"/>
+        </w:rPr>
+        <w:lastRenderedPageBreak/>
         <w:t>distribution</w:t>
       </w:r>
     </w:p>
@@ -3767,7 +3763,6 @@
         <w:rPr>
           <w:lang w:val="en-IE"/>
         </w:rPr>
-        <w:lastRenderedPageBreak/>
         <w:t xml:space="preserve">[] analytics Vidhya, </w:t>
       </w:r>
       <w:r>
@@ -4204,81 +4199,6 @@
           <w:lang w:val="en-IE"/>
         </w:rPr>
       </w:pPr>
-      <w:r>
-        <w:rPr>
-          <w:lang w:val="en-IE"/>
-        </w:rPr>
-        <w:t>[]</w:t>
-      </w:r>
-    </w:p>
-    <w:p>
-      <w:pPr>
-        <w:rPr>
-          <w:lang w:val="en-IE"/>
-        </w:rPr>
-      </w:pPr>
-      <w:r>
-        <w:rPr>
-          <w:lang w:val="en-IE"/>
-        </w:rPr>
-        <w:t>[]</w:t>
-      </w:r>
-    </w:p>
-    <w:p>
-      <w:pPr>
-        <w:rPr>
-          <w:lang w:val="en-IE"/>
-        </w:rPr>
-      </w:pPr>
-    </w:p>
-    <w:p>
-      <w:pPr>
-        <w:rPr>
-          <w:lang w:val="en-IE"/>
-        </w:rPr>
-      </w:pPr>
-    </w:p>
-    <w:p>
-      <w:pPr>
-        <w:rPr>
-          <w:lang w:val="en-IE"/>
-        </w:rPr>
-      </w:pPr>
-    </w:p>
-    <w:p>
-      <w:pPr>
-        <w:rPr>
-          <w:lang w:val="en-IE"/>
-        </w:rPr>
-      </w:pPr>
-    </w:p>
-    <w:p>
-      <w:pPr>
-        <w:rPr>
-          <w:lang w:val="en-IE"/>
-        </w:rPr>
-      </w:pPr>
-    </w:p>
-    <w:p>
-      <w:pPr>
-        <w:rPr>
-          <w:lang w:val="en-IE"/>
-        </w:rPr>
-      </w:pPr>
-    </w:p>
-    <w:p>
-      <w:pPr>
-        <w:rPr>
-          <w:lang w:val="en-IE"/>
-        </w:rPr>
-      </w:pPr>
-    </w:p>
-    <w:p>
-      <w:pPr>
-        <w:rPr>
-          <w:lang w:val="en-IE"/>
-        </w:rPr>
-      </w:pPr>
     </w:p>
     <w:p>
       <w:pPr>
@@ -4369,7 +4289,6 @@
         <w:rPr>
           <w:lang w:val="en-IE"/>
         </w:rPr>
-        <w:lastRenderedPageBreak/>
         <w:t>[</w:t>
       </w:r>
       <w:r>
@@ -4581,56 +4500,6 @@
     <w:p>
       <w:pPr>
         <w:rPr>
-          <w:rFonts w:ascii="Helvetica" w:eastAsiaTheme="majorEastAsia" w:hAnsi="Helvetica" w:cs="Helvetica"/>
-          <w:color w:val="000000"/>
-          <w:sz w:val="24"/>
-          <w:szCs w:val="24"/>
-        </w:rPr>
-      </w:pPr>
-    </w:p>
-    <w:p>
-      <w:pPr>
-        <w:rPr>
-          <w:rFonts w:ascii="Helvetica" w:eastAsiaTheme="majorEastAsia" w:hAnsi="Helvetica" w:cs="Helvetica"/>
-          <w:color w:val="000000"/>
-          <w:sz w:val="24"/>
-          <w:szCs w:val="24"/>
-        </w:rPr>
-      </w:pPr>
-    </w:p>
-    <w:p>
-      <w:pPr>
-        <w:rPr>
-          <w:rFonts w:ascii="Helvetica" w:eastAsiaTheme="majorEastAsia" w:hAnsi="Helvetica" w:cs="Helvetica"/>
-          <w:color w:val="000000"/>
-          <w:sz w:val="24"/>
-          <w:szCs w:val="24"/>
-        </w:rPr>
-      </w:pPr>
-    </w:p>
-    <w:p>
-      <w:pPr>
-        <w:rPr>
-          <w:rFonts w:ascii="Helvetica" w:eastAsiaTheme="majorEastAsia" w:hAnsi="Helvetica" w:cs="Helvetica"/>
-          <w:color w:val="000000"/>
-          <w:sz w:val="24"/>
-          <w:szCs w:val="24"/>
-        </w:rPr>
-      </w:pPr>
-    </w:p>
-    <w:p>
-      <w:pPr>
-        <w:rPr>
-          <w:rFonts w:ascii="Helvetica" w:eastAsiaTheme="majorEastAsia" w:hAnsi="Helvetica" w:cs="Helvetica"/>
-          <w:color w:val="000000"/>
-          <w:sz w:val="24"/>
-          <w:szCs w:val="24"/>
-        </w:rPr>
-      </w:pPr>
-    </w:p>
-    <w:p>
-      <w:pPr>
-        <w:rPr>
           <w:rStyle w:val="Hyperlink"/>
           <w:sz w:val="32"/>
           <w:szCs w:val="32"/>
@@ -4766,20 +4635,129 @@
           <w:lang w:val="en-IE"/>
         </w:rPr>
       </w:pPr>
-    </w:p>
-    <w:p>
-      <w:pPr>
-        <w:rPr>
-          <w:lang w:val="en-IE"/>
-        </w:rPr>
-      </w:pPr>
-    </w:p>
-    <w:p>
-      <w:pPr>
-        <w:rPr>
-          <w:lang w:val="en-IE"/>
-        </w:rPr>
-      </w:pPr>
+      <w:r>
+        <w:rPr>
+          <w:lang w:val="en-IE"/>
+        </w:rPr>
+        <w:t>[]</w:t>
+      </w:r>
+      <w:r>
+        <w:rPr>
+          <w:lang w:val="en-IE"/>
+        </w:rPr>
+        <w:t xml:space="preserve"> Stack Overflow,</w:t>
+      </w:r>
+      <w:r>
+        <w:t xml:space="preserve"> </w:t>
+      </w:r>
+      <w:r>
+        <w:rPr>
+          <w:lang w:val="en-IE"/>
+        </w:rPr>
+        <w:t xml:space="preserve">Add constant value column that changes half way down to pandas </w:t>
+      </w:r>
+      <w:proofErr w:type="spellStart"/>
+      <w:r>
+        <w:rPr>
+          <w:lang w:val="en-IE"/>
+        </w:rPr>
+        <w:t>dataframe</w:t>
+      </w:r>
+      <w:proofErr w:type="spellEnd"/>
+      <w:r>
+        <w:rPr>
+          <w:lang w:val="en-IE"/>
+        </w:rPr>
+        <w:t xml:space="preserve">, (2016) </w:t>
+      </w:r>
+      <w:hyperlink r:id="rId80" w:history="1">
+        <w:r>
+          <w:rPr>
+            <w:rStyle w:val="Hyperlink"/>
+            <w:lang w:val="en-IE"/>
+          </w:rPr>
+          <w:t>https://stackoverflow.com/questions/40657094/add-constant-value-column-that-changes-half-way-down-to-pandas-dataframe</w:t>
+        </w:r>
+      </w:hyperlink>
+      <w:r>
+        <w:rPr>
+          <w:lang w:val="en-IE"/>
+        </w:rPr>
+        <w:t xml:space="preserve"> </w:t>
+      </w:r>
+    </w:p>
+    <w:p>
+      <w:pPr>
+        <w:rPr>
+          <w:lang w:val="en-IE"/>
+        </w:rPr>
+      </w:pPr>
+      <w:r>
+        <w:rPr>
+          <w:lang w:val="en-IE"/>
+        </w:rPr>
+        <w:t xml:space="preserve">[] Stack Overflow, </w:t>
+      </w:r>
+      <w:r>
+        <w:rPr>
+          <w:lang w:val="en-IE"/>
+        </w:rPr>
+        <w:t xml:space="preserve">Populate Pandas </w:t>
+      </w:r>
+      <w:proofErr w:type="spellStart"/>
+      <w:r>
+        <w:rPr>
+          <w:lang w:val="en-IE"/>
+        </w:rPr>
+        <w:t>Dataframe</w:t>
+      </w:r>
+      <w:proofErr w:type="spellEnd"/>
+      <w:r>
+        <w:rPr>
+          <w:lang w:val="en-IE"/>
+        </w:rPr>
+        <w:t xml:space="preserve"> with normal distribution</w:t>
+      </w:r>
+      <w:r>
+        <w:rPr>
+          <w:lang w:val="en-IE"/>
+        </w:rPr>
+        <w:t xml:space="preserve">, (2019) </w:t>
+      </w:r>
+      <w:hyperlink r:id="rId81" w:history="1">
+        <w:r>
+          <w:rPr>
+            <w:rStyle w:val="Hyperlink"/>
+            <w:lang w:val="en-IE"/>
+          </w:rPr>
+          <w:t>https://stackoverflow.com/questions/58996519/populate-pandas-dataframe-with-normal-distribution</w:t>
+        </w:r>
+      </w:hyperlink>
+      <w:r>
+        <w:rPr>
+          <w:lang w:val="en-IE"/>
+        </w:rPr>
+        <w:t xml:space="preserve"> </w:t>
+      </w:r>
+    </w:p>
+    <w:p>
+      <w:pPr>
+        <w:rPr>
+          <w:lang w:val="en-IE"/>
+        </w:rPr>
+      </w:pPr>
+      <w:r>
+        <w:rPr>
+          <w:lang w:val="en-IE"/>
+        </w:rPr>
+        <w:t xml:space="preserve">[] </w:t>
+      </w:r>
+      <w:r>
+        <w:rPr>
+          <w:lang w:val="en-IE"/>
+        </w:rPr>
+        <w:t>https://towardsdatascience.com/how-to-show-all-columns-rows-of-a-pandas-dataframe-c49d4507fcf</w:t>
+      </w:r>
     </w:p>
     <w:p>
       <w:pPr>
@@ -4846,7 +4824,7 @@
         </w:rPr>
         <w:t xml:space="preserve">, (2021)  </w:t>
       </w:r>
-      <w:hyperlink r:id="rId80" w:history="1">
+      <w:hyperlink r:id="rId82" w:history="1">
         <w:r>
           <w:rPr>
             <w:rStyle w:val="Hyperlink"/>
@@ -4881,7 +4859,6 @@
           <w:sz w:val="24"/>
           <w:szCs w:val="24"/>
         </w:rPr>
-        <w:lastRenderedPageBreak/>
         <w:t>[]</w:t>
       </w:r>
       <w:r>
@@ -4927,7 +4904,7 @@
         </w:rPr>
         <w:t xml:space="preserve"> July, 2021) </w:t>
       </w:r>
-      <w:hyperlink r:id="rId81" w:history="1">
+      <w:hyperlink r:id="rId83" w:history="1">
         <w:r>
           <w:rPr>
             <w:rStyle w:val="Hyperlink"/>
@@ -4989,7 +4966,7 @@
         </w:rPr>
         <w:t xml:space="preserve">, (2020)  </w:t>
       </w:r>
-      <w:hyperlink r:id="rId82" w:history="1">
+      <w:hyperlink r:id="rId84" w:history="1">
         <w:r>
           <w:rPr>
             <w:rStyle w:val="Hyperlink"/>
@@ -5641,6 +5618,7 @@
   <w:style w:type="character" w:default="1" w:styleId="DefaultParagraphFont">
     <w:name w:val="Default Paragraph Font"/>
     <w:uiPriority w:val="1"/>
+    <w:semiHidden/>
     <w:unhideWhenUsed/>
   </w:style>
   <w:style w:type="table" w:default="1" w:styleId="TableNormal">

</xml_diff>

<commit_message>
weibull - review & references
</commit_message>
<xml_diff>
--- a/References.docx
+++ b/References.docx
@@ -116,11 +116,19 @@
         </w:rPr>
         <w:t xml:space="preserve">[2] Towards Data Science, </w:t>
       </w:r>
-      <w:r>
-        <w:rPr>
-          <w:lang w:val="en-IE"/>
-        </w:rPr>
-        <w:t>How to read CSV File into Python using Pandas</w:t>
+      <w:proofErr w:type="gramStart"/>
+      <w:r>
+        <w:rPr>
+          <w:lang w:val="en-IE"/>
+        </w:rPr>
+        <w:t>How</w:t>
+      </w:r>
+      <w:proofErr w:type="gramEnd"/>
+      <w:r>
+        <w:rPr>
+          <w:lang w:val="en-IE"/>
+        </w:rPr>
+        <w:t xml:space="preserve"> to read CSV File into Python using Pandas</w:t>
       </w:r>
       <w:r>
         <w:rPr>
@@ -201,7 +209,21 @@
         <w:rPr>
           <w:lang w:val="en-IE"/>
         </w:rPr>
-        <w:t>Pandas Head – Preview Data – DataFrame.head()</w:t>
+        <w:t xml:space="preserve">Pandas Head – Preview Data – </w:t>
+      </w:r>
+      <w:proofErr w:type="spellStart"/>
+      <w:r>
+        <w:rPr>
+          <w:lang w:val="en-IE"/>
+        </w:rPr>
+        <w:t>DataFrame.head</w:t>
+      </w:r>
+      <w:proofErr w:type="spellEnd"/>
+      <w:r>
+        <w:rPr>
+          <w:lang w:val="en-IE"/>
+        </w:rPr>
+        <w:t>()</w:t>
       </w:r>
       <w:r>
         <w:rPr>
@@ -220,7 +242,21 @@
         <w:rPr>
           <w:lang w:val="en-IE"/>
         </w:rPr>
-        <w:t xml:space="preserve"> Sept, 2020) </w:t>
+        <w:t xml:space="preserve"> </w:t>
+      </w:r>
+      <w:proofErr w:type="gramStart"/>
+      <w:r>
+        <w:rPr>
+          <w:lang w:val="en-IE"/>
+        </w:rPr>
+        <w:t>Sept,</w:t>
+      </w:r>
+      <w:proofErr w:type="gramEnd"/>
+      <w:r>
+        <w:rPr>
+          <w:lang w:val="en-IE"/>
+        </w:rPr>
+        <w:t xml:space="preserve"> 2020) </w:t>
       </w:r>
       <w:hyperlink r:id="rId8" w:history="1">
         <w:r>
@@ -459,8 +495,16 @@
         <w:rPr>
           <w:lang w:val="en-IE"/>
         </w:rPr>
-        <w:t>8 Ways to Filter Pandas Dataframes</w:t>
-      </w:r>
+        <w:t xml:space="preserve">8 Ways to Filter Pandas </w:t>
+      </w:r>
+      <w:proofErr w:type="spellStart"/>
+      <w:r>
+        <w:rPr>
+          <w:lang w:val="en-IE"/>
+        </w:rPr>
+        <w:t>Dataframes</w:t>
+      </w:r>
+      <w:proofErr w:type="spellEnd"/>
       <w:r>
         <w:rPr>
           <w:lang w:val="en-IE"/>
@@ -478,7 +522,21 @@
         <w:rPr>
           <w:lang w:val="en-IE"/>
         </w:rPr>
-        <w:t xml:space="preserve"> Feb, 2021) </w:t>
+        <w:t xml:space="preserve"> </w:t>
+      </w:r>
+      <w:proofErr w:type="gramStart"/>
+      <w:r>
+        <w:rPr>
+          <w:lang w:val="en-IE"/>
+        </w:rPr>
+        <w:t>Feb,</w:t>
+      </w:r>
+      <w:proofErr w:type="gramEnd"/>
+      <w:r>
+        <w:rPr>
+          <w:lang w:val="en-IE"/>
+        </w:rPr>
+        <w:t xml:space="preserve"> 2021) </w:t>
       </w:r>
       <w:hyperlink r:id="rId15" w:history="1">
         <w:r>
@@ -512,13 +570,41 @@
         <w:rPr>
           <w:lang w:val="en-IE"/>
         </w:rPr>
-        <w:t>How to Filter DataFrame Rows Based on the Date in Pandas?</w:t>
-      </w:r>
-      <w:r>
-        <w:rPr>
-          <w:lang w:val="en-IE"/>
-        </w:rPr>
-        <w:t>, (11</w:t>
+        <w:t xml:space="preserve">How to Filter </w:t>
+      </w:r>
+      <w:proofErr w:type="spellStart"/>
+      <w:r>
+        <w:rPr>
+          <w:lang w:val="en-IE"/>
+        </w:rPr>
+        <w:t>DataFrame</w:t>
+      </w:r>
+      <w:proofErr w:type="spellEnd"/>
+      <w:r>
+        <w:rPr>
+          <w:lang w:val="en-IE"/>
+        </w:rPr>
+        <w:t xml:space="preserve"> Rows Based on the Date in </w:t>
+      </w:r>
+      <w:proofErr w:type="gramStart"/>
+      <w:r>
+        <w:rPr>
+          <w:lang w:val="en-IE"/>
+        </w:rPr>
+        <w:t>Pandas?</w:t>
+      </w:r>
+      <w:r>
+        <w:rPr>
+          <w:lang w:val="en-IE"/>
+        </w:rPr>
+        <w:t>,</w:t>
+      </w:r>
+      <w:proofErr w:type="gramEnd"/>
+      <w:r>
+        <w:rPr>
+          <w:lang w:val="en-IE"/>
+        </w:rPr>
+        <w:t xml:space="preserve"> (11</w:t>
       </w:r>
       <w:r>
         <w:rPr>
@@ -559,8 +645,16 @@
         <w:rPr>
           <w:lang w:val="en-IE"/>
         </w:rPr>
-        <w:t>[5] CMD Line Tips, How to Split Column into two Columns in Pandas? ( 10</w:t>
-      </w:r>
+        <w:t xml:space="preserve">[5] CMD Line Tips, How to Split Column into two Columns in Pandas? </w:t>
+      </w:r>
+      <w:proofErr w:type="gramStart"/>
+      <w:r>
+        <w:rPr>
+          <w:lang w:val="en-IE"/>
+        </w:rPr>
+        <w:t>( 10</w:t>
+      </w:r>
+      <w:proofErr w:type="gramEnd"/>
       <w:r>
         <w:rPr>
           <w:vertAlign w:val="superscript"/>
@@ -600,7 +694,35 @@
         <w:rPr>
           <w:lang w:val="en-IE"/>
         </w:rPr>
-        <w:t>[6] Data Science Parichay, Pandas – split column by Delimier, (1</w:t>
+        <w:t xml:space="preserve">[6] Data Science </w:t>
+      </w:r>
+      <w:proofErr w:type="spellStart"/>
+      <w:r>
+        <w:rPr>
+          <w:lang w:val="en-IE"/>
+        </w:rPr>
+        <w:t>Parichay</w:t>
+      </w:r>
+      <w:proofErr w:type="spellEnd"/>
+      <w:r>
+        <w:rPr>
+          <w:lang w:val="en-IE"/>
+        </w:rPr>
+        <w:t xml:space="preserve">, Pandas – split column by </w:t>
+      </w:r>
+      <w:proofErr w:type="spellStart"/>
+      <w:r>
+        <w:rPr>
+          <w:lang w:val="en-IE"/>
+        </w:rPr>
+        <w:t>Delimier</w:t>
+      </w:r>
+      <w:proofErr w:type="spellEnd"/>
+      <w:r>
+        <w:rPr>
+          <w:lang w:val="en-IE"/>
+        </w:rPr>
+        <w:t>, (1</w:t>
       </w:r>
       <w:r>
         <w:rPr>
@@ -613,7 +735,21 @@
         <w:rPr>
           <w:lang w:val="en-IE"/>
         </w:rPr>
-        <w:t xml:space="preserve"> Sept, 2021) </w:t>
+        <w:t xml:space="preserve"> </w:t>
+      </w:r>
+      <w:proofErr w:type="gramStart"/>
+      <w:r>
+        <w:rPr>
+          <w:lang w:val="en-IE"/>
+        </w:rPr>
+        <w:t>Sept,</w:t>
+      </w:r>
+      <w:proofErr w:type="gramEnd"/>
+      <w:r>
+        <w:rPr>
+          <w:lang w:val="en-IE"/>
+        </w:rPr>
+        <w:t xml:space="preserve"> 2021) </w:t>
       </w:r>
       <w:hyperlink r:id="rId18" w:history="1">
         <w:r>
@@ -655,7 +791,21 @@
         <w:rPr>
           <w:lang w:val="en-IE"/>
         </w:rPr>
-        <w:t xml:space="preserve"> May, 2019) </w:t>
+        <w:t xml:space="preserve"> </w:t>
+      </w:r>
+      <w:proofErr w:type="gramStart"/>
+      <w:r>
+        <w:rPr>
+          <w:lang w:val="en-IE"/>
+        </w:rPr>
+        <w:t>May,</w:t>
+      </w:r>
+      <w:proofErr w:type="gramEnd"/>
+      <w:r>
+        <w:rPr>
+          <w:lang w:val="en-IE"/>
+        </w:rPr>
+        <w:t xml:space="preserve"> 2019) </w:t>
       </w:r>
       <w:hyperlink r:id="rId19" w:history="1">
         <w:r>
@@ -692,8 +842,30 @@
         <w:rPr>
           <w:lang w:val="en-IE"/>
         </w:rPr>
-        <w:t>Use Pandas Groupby to Group and Summarise DataFrames</w:t>
-      </w:r>
+        <w:t xml:space="preserve">Use Pandas </w:t>
+      </w:r>
+      <w:proofErr w:type="spellStart"/>
+      <w:r>
+        <w:rPr>
+          <w:lang w:val="en-IE"/>
+        </w:rPr>
+        <w:t>Groupby</w:t>
+      </w:r>
+      <w:proofErr w:type="spellEnd"/>
+      <w:r>
+        <w:rPr>
+          <w:lang w:val="en-IE"/>
+        </w:rPr>
+        <w:t xml:space="preserve"> to Group and Summarise </w:t>
+      </w:r>
+      <w:proofErr w:type="spellStart"/>
+      <w:r>
+        <w:rPr>
+          <w:lang w:val="en-IE"/>
+        </w:rPr>
+        <w:t>DataFrames</w:t>
+      </w:r>
+      <w:proofErr w:type="spellEnd"/>
       <w:r>
         <w:rPr>
           <w:lang w:val="en-IE"/>
@@ -732,7 +904,21 @@
         <w:rPr>
           <w:lang w:val="en-IE"/>
         </w:rPr>
-        <w:t>Ways to filter Pandas DataFrame by column values</w:t>
+        <w:t xml:space="preserve">Ways to filter Pandas </w:t>
+      </w:r>
+      <w:proofErr w:type="spellStart"/>
+      <w:r>
+        <w:rPr>
+          <w:lang w:val="en-IE"/>
+        </w:rPr>
+        <w:t>DataFrame</w:t>
+      </w:r>
+      <w:proofErr w:type="spellEnd"/>
+      <w:r>
+        <w:rPr>
+          <w:lang w:val="en-IE"/>
+        </w:rPr>
+        <w:t xml:space="preserve"> by column values</w:t>
       </w:r>
       <w:r>
         <w:rPr>
@@ -751,7 +937,21 @@
         <w:rPr>
           <w:lang w:val="en-IE"/>
         </w:rPr>
-        <w:t xml:space="preserve"> Oct, 2020)  </w:t>
+        <w:t xml:space="preserve"> </w:t>
+      </w:r>
+      <w:proofErr w:type="gramStart"/>
+      <w:r>
+        <w:rPr>
+          <w:lang w:val="en-IE"/>
+        </w:rPr>
+        <w:t>Oct,</w:t>
+      </w:r>
+      <w:proofErr w:type="gramEnd"/>
+      <w:r>
+        <w:rPr>
+          <w:lang w:val="en-IE"/>
+        </w:rPr>
+        <w:t xml:space="preserve"> 2020)  </w:t>
       </w:r>
       <w:hyperlink r:id="rId21" w:history="1">
         <w:r>
@@ -966,19 +1166,55 @@
         <w:rPr>
           <w:lang w:val="en-IE"/>
         </w:rPr>
-        <w:t xml:space="preserve"> Pandas Pydata, </w:t>
-      </w:r>
-      <w:r>
-        <w:rPr>
-          <w:lang w:val="en-IE"/>
-        </w:rPr>
-        <w:t>How do I select a subset of a DataFrame?</w:t>
-      </w:r>
-      <w:r>
-        <w:rPr>
-          <w:lang w:val="en-IE"/>
-        </w:rPr>
-        <w:t xml:space="preserve">, (2008 - 2021) </w:t>
+        <w:t xml:space="preserve"> Pandas </w:t>
+      </w:r>
+      <w:proofErr w:type="spellStart"/>
+      <w:r>
+        <w:rPr>
+          <w:lang w:val="en-IE"/>
+        </w:rPr>
+        <w:t>Pydata</w:t>
+      </w:r>
+      <w:proofErr w:type="spellEnd"/>
+      <w:r>
+        <w:rPr>
+          <w:lang w:val="en-IE"/>
+        </w:rPr>
+        <w:t xml:space="preserve">, </w:t>
+      </w:r>
+      <w:r>
+        <w:rPr>
+          <w:lang w:val="en-IE"/>
+        </w:rPr>
+        <w:t xml:space="preserve">How do I select a subset of a </w:t>
+      </w:r>
+      <w:proofErr w:type="spellStart"/>
+      <w:proofErr w:type="gramStart"/>
+      <w:r>
+        <w:rPr>
+          <w:lang w:val="en-IE"/>
+        </w:rPr>
+        <w:t>DataFrame</w:t>
+      </w:r>
+      <w:proofErr w:type="spellEnd"/>
+      <w:r>
+        <w:rPr>
+          <w:lang w:val="en-IE"/>
+        </w:rPr>
+        <w:t>?</w:t>
+      </w:r>
+      <w:r>
+        <w:rPr>
+          <w:lang w:val="en-IE"/>
+        </w:rPr>
+        <w:t>,</w:t>
+      </w:r>
+      <w:proofErr w:type="gramEnd"/>
+      <w:r>
+        <w:rPr>
+          <w:lang w:val="en-IE"/>
+        </w:rPr>
+        <w:t xml:space="preserve"> (2008 - 2021) </w:t>
       </w:r>
       <w:hyperlink r:id="rId26" w:history="1">
         <w:r>
@@ -1208,7 +1444,21 @@
         <w:rPr>
           <w:lang w:val="en-IE"/>
         </w:rPr>
-        <w:t xml:space="preserve"> June, 2021) </w:t>
+        <w:t xml:space="preserve"> </w:t>
+      </w:r>
+      <w:proofErr w:type="gramStart"/>
+      <w:r>
+        <w:rPr>
+          <w:lang w:val="en-IE"/>
+        </w:rPr>
+        <w:t>June,</w:t>
+      </w:r>
+      <w:proofErr w:type="gramEnd"/>
+      <w:r>
+        <w:rPr>
+          <w:lang w:val="en-IE"/>
+        </w:rPr>
+        <w:t xml:space="preserve"> 2021) </w:t>
       </w:r>
       <w:hyperlink r:id="rId29" w:history="1">
         <w:r>
@@ -1254,7 +1504,35 @@
         <w:rPr>
           <w:lang w:val="en-IE"/>
         </w:rPr>
-        <w:t xml:space="preserve"> maplotlib, Pyplot Tutorial, (2012 - 2021) </w:t>
+        <w:t xml:space="preserve"> </w:t>
+      </w:r>
+      <w:proofErr w:type="spellStart"/>
+      <w:r>
+        <w:rPr>
+          <w:lang w:val="en-IE"/>
+        </w:rPr>
+        <w:t>maplotlib</w:t>
+      </w:r>
+      <w:proofErr w:type="spellEnd"/>
+      <w:r>
+        <w:rPr>
+          <w:lang w:val="en-IE"/>
+        </w:rPr>
+        <w:t xml:space="preserve">, </w:t>
+      </w:r>
+      <w:proofErr w:type="spellStart"/>
+      <w:r>
+        <w:rPr>
+          <w:lang w:val="en-IE"/>
+        </w:rPr>
+        <w:t>Pyplot</w:t>
+      </w:r>
+      <w:proofErr w:type="spellEnd"/>
+      <w:r>
+        <w:rPr>
+          <w:lang w:val="en-IE"/>
+        </w:rPr>
+        <w:t xml:space="preserve"> Tutorial, (2012 - 2021) </w:t>
       </w:r>
       <w:hyperlink r:id="rId30" w:history="1">
         <w:r>
@@ -1325,7 +1603,21 @@
         <w:rPr>
           <w:lang w:val="en-IE"/>
         </w:rPr>
-        <w:t xml:space="preserve"> Jan, 2021)   </w:t>
+        <w:t xml:space="preserve"> </w:t>
+      </w:r>
+      <w:proofErr w:type="gramStart"/>
+      <w:r>
+        <w:rPr>
+          <w:lang w:val="en-IE"/>
+        </w:rPr>
+        <w:t>Jan,</w:t>
+      </w:r>
+      <w:proofErr w:type="gramEnd"/>
+      <w:r>
+        <w:rPr>
+          <w:lang w:val="en-IE"/>
+        </w:rPr>
+        <w:t xml:space="preserve"> 2021)   </w:t>
       </w:r>
       <w:hyperlink r:id="rId31" w:history="1">
         <w:r>
@@ -1353,14 +1645,50 @@
         <w:rPr>
           <w:lang w:val="en-IE"/>
         </w:rPr>
-        <w:t xml:space="preserve">[5] Data to Fish,  </w:t>
-      </w:r>
-      <w:r>
-        <w:rPr>
-          <w:lang w:val="en-IE"/>
-        </w:rPr>
-        <w:t>Replace NaN Values with Zeros in Pandas DataFrame</w:t>
-      </w:r>
+        <w:t xml:space="preserve">[5] Data to </w:t>
+      </w:r>
+      <w:proofErr w:type="gramStart"/>
+      <w:r>
+        <w:rPr>
+          <w:lang w:val="en-IE"/>
+        </w:rPr>
+        <w:t xml:space="preserve">Fish,  </w:t>
+      </w:r>
+      <w:r>
+        <w:rPr>
+          <w:lang w:val="en-IE"/>
+        </w:rPr>
+        <w:t>Replace</w:t>
+      </w:r>
+      <w:proofErr w:type="gramEnd"/>
+      <w:r>
+        <w:rPr>
+          <w:lang w:val="en-IE"/>
+        </w:rPr>
+        <w:t xml:space="preserve"> </w:t>
+      </w:r>
+      <w:proofErr w:type="spellStart"/>
+      <w:r>
+        <w:rPr>
+          <w:lang w:val="en-IE"/>
+        </w:rPr>
+        <w:t>NaN</w:t>
+      </w:r>
+      <w:proofErr w:type="spellEnd"/>
+      <w:r>
+        <w:rPr>
+          <w:lang w:val="en-IE"/>
+        </w:rPr>
+        <w:t xml:space="preserve"> Values with Zeros in Pandas </w:t>
+      </w:r>
+      <w:proofErr w:type="spellStart"/>
+      <w:r>
+        <w:rPr>
+          <w:lang w:val="en-IE"/>
+        </w:rPr>
+        <w:t>DataFrame</w:t>
+      </w:r>
+      <w:proofErr w:type="spellEnd"/>
       <w:r>
         <w:rPr>
           <w:lang w:val="en-IE"/>
@@ -1474,8 +1802,16 @@
         <w:rPr>
           <w:lang w:val="en-IE"/>
         </w:rPr>
-        <w:t>8 Ways to Filter Pandas Dataframes</w:t>
-      </w:r>
+        <w:t xml:space="preserve">8 Ways to Filter Pandas </w:t>
+      </w:r>
+      <w:proofErr w:type="spellStart"/>
+      <w:r>
+        <w:rPr>
+          <w:lang w:val="en-IE"/>
+        </w:rPr>
+        <w:t>Dataframes</w:t>
+      </w:r>
+      <w:proofErr w:type="spellEnd"/>
       <w:r>
         <w:rPr>
           <w:lang w:val="en-IE"/>
@@ -1493,7 +1829,21 @@
         <w:rPr>
           <w:lang w:val="en-IE"/>
         </w:rPr>
-        <w:t xml:space="preserve"> Feb, 2021)  </w:t>
+        <w:t xml:space="preserve"> </w:t>
+      </w:r>
+      <w:proofErr w:type="gramStart"/>
+      <w:r>
+        <w:rPr>
+          <w:lang w:val="en-IE"/>
+        </w:rPr>
+        <w:t>Feb,</w:t>
+      </w:r>
+      <w:proofErr w:type="gramEnd"/>
+      <w:r>
+        <w:rPr>
+          <w:lang w:val="en-IE"/>
+        </w:rPr>
+        <w:t xml:space="preserve"> 2021)  </w:t>
       </w:r>
       <w:hyperlink r:id="rId34" w:history="1">
         <w:r>
@@ -1546,7 +1896,21 @@
         <w:rPr>
           <w:lang w:val="en-IE"/>
         </w:rPr>
-        <w:t xml:space="preserve"> Dec, 2021) </w:t>
+        <w:t xml:space="preserve"> </w:t>
+      </w:r>
+      <w:proofErr w:type="gramStart"/>
+      <w:r>
+        <w:rPr>
+          <w:lang w:val="en-IE"/>
+        </w:rPr>
+        <w:t>Dec,</w:t>
+      </w:r>
+      <w:proofErr w:type="gramEnd"/>
+      <w:r>
+        <w:rPr>
+          <w:lang w:val="en-IE"/>
+        </w:rPr>
+        <w:t xml:space="preserve"> 2021) </w:t>
       </w:r>
       <w:hyperlink r:id="rId35" w:history="1">
         <w:r>
@@ -1580,7 +1944,21 @@
         <w:rPr>
           <w:lang w:val="en-IE"/>
         </w:rPr>
-        <w:t>Filtering rows of a pandas DataFrame by column value</w:t>
+        <w:t xml:space="preserve">Filtering rows of a pandas </w:t>
+      </w:r>
+      <w:proofErr w:type="spellStart"/>
+      <w:r>
+        <w:rPr>
+          <w:lang w:val="en-IE"/>
+        </w:rPr>
+        <w:t>DataFrame</w:t>
+      </w:r>
+      <w:proofErr w:type="spellEnd"/>
+      <w:r>
+        <w:rPr>
+          <w:lang w:val="en-IE"/>
+        </w:rPr>
+        <w:t xml:space="preserve"> by column value</w:t>
       </w:r>
       <w:r>
         <w:rPr>
@@ -1599,7 +1977,21 @@
         <w:rPr>
           <w:lang w:val="en-IE"/>
         </w:rPr>
-        <w:t xml:space="preserve"> Dec, 2021) </w:t>
+        <w:t xml:space="preserve"> </w:t>
+      </w:r>
+      <w:proofErr w:type="gramStart"/>
+      <w:r>
+        <w:rPr>
+          <w:lang w:val="en-IE"/>
+        </w:rPr>
+        <w:t>Dec,</w:t>
+      </w:r>
+      <w:proofErr w:type="gramEnd"/>
+      <w:r>
+        <w:rPr>
+          <w:lang w:val="en-IE"/>
+        </w:rPr>
+        <w:t xml:space="preserve"> 2021) </w:t>
       </w:r>
       <w:hyperlink r:id="rId36" w:history="1">
         <w:r>
@@ -1673,7 +2065,21 @@
         <w:rPr>
           <w:lang w:val="en-IE"/>
         </w:rPr>
-        <w:t xml:space="preserve"> mode, Creating Histrograms Using Pandas, (2021) </w:t>
+        <w:t xml:space="preserve"> mode, Creating </w:t>
+      </w:r>
+      <w:proofErr w:type="spellStart"/>
+      <w:r>
+        <w:rPr>
+          <w:lang w:val="en-IE"/>
+        </w:rPr>
+        <w:t>Histrograms</w:t>
+      </w:r>
+      <w:proofErr w:type="spellEnd"/>
+      <w:r>
+        <w:rPr>
+          <w:lang w:val="en-IE"/>
+        </w:rPr>
+        <w:t xml:space="preserve"> Using Pandas, (2021) </w:t>
       </w:r>
       <w:hyperlink r:id="rId38" w:history="1">
         <w:r>
@@ -1747,7 +2153,21 @@
         <w:rPr>
           <w:lang w:val="en-IE"/>
         </w:rPr>
-        <w:t xml:space="preserve"> Jan, 2018)   </w:t>
+        <w:t xml:space="preserve"> </w:t>
+      </w:r>
+      <w:proofErr w:type="gramStart"/>
+      <w:r>
+        <w:rPr>
+          <w:lang w:val="en-IE"/>
+        </w:rPr>
+        <w:t>Jan,</w:t>
+      </w:r>
+      <w:proofErr w:type="gramEnd"/>
+      <w:r>
+        <w:rPr>
+          <w:lang w:val="en-IE"/>
+        </w:rPr>
+        <w:t xml:space="preserve"> 2018)   </w:t>
       </w:r>
       <w:hyperlink r:id="rId39" w:history="1">
         <w:r>
@@ -1777,12 +2197,16 @@
         </w:rPr>
         <w:t xml:space="preserve">[13] Seaborn, </w:t>
       </w:r>
+      <w:proofErr w:type="spellStart"/>
+      <w:proofErr w:type="gramStart"/>
       <w:r>
         <w:rPr>
           <w:lang w:val="en-IE"/>
         </w:rPr>
         <w:t>seaborn.histplot</w:t>
       </w:r>
+      <w:proofErr w:type="spellEnd"/>
+      <w:proofErr w:type="gramEnd"/>
       <w:r>
         <w:rPr>
           <w:lang w:val="en-IE"/>
@@ -1897,7 +2321,23 @@
         <w:rPr>
           <w:lang w:val="en-IE"/>
         </w:rPr>
-        <w:t xml:space="preserve"> Seaborn, seaborn.lineplot, (2012-2021) </w:t>
+        <w:t xml:space="preserve"> Seaborn, </w:t>
+      </w:r>
+      <w:proofErr w:type="spellStart"/>
+      <w:proofErr w:type="gramStart"/>
+      <w:r>
+        <w:rPr>
+          <w:lang w:val="en-IE"/>
+        </w:rPr>
+        <w:t>seaborn.lineplot</w:t>
+      </w:r>
+      <w:proofErr w:type="spellEnd"/>
+      <w:proofErr w:type="gramEnd"/>
+      <w:r>
+        <w:rPr>
+          <w:lang w:val="en-IE"/>
+        </w:rPr>
+        <w:t xml:space="preserve">, (2012-2021) </w:t>
       </w:r>
       <w:hyperlink r:id="rId42" w:history="1">
         <w:r>
@@ -1974,7 +2414,21 @@
         <w:rPr>
           <w:lang w:val="en-IE"/>
         </w:rPr>
-        <w:t xml:space="preserve"> May, 2021) </w:t>
+        <w:t xml:space="preserve"> </w:t>
+      </w:r>
+      <w:proofErr w:type="gramStart"/>
+      <w:r>
+        <w:rPr>
+          <w:lang w:val="en-IE"/>
+        </w:rPr>
+        <w:t>May,</w:t>
+      </w:r>
+      <w:proofErr w:type="gramEnd"/>
+      <w:r>
+        <w:rPr>
+          <w:lang w:val="en-IE"/>
+        </w:rPr>
+        <w:t xml:space="preserve"> 2021) </w:t>
       </w:r>
       <w:hyperlink r:id="rId43" w:history="1">
         <w:r>
@@ -2026,7 +2480,29 @@
         <w:rPr>
           <w:lang w:val="en-IE"/>
         </w:rPr>
-        <w:t xml:space="preserve"> Geeks for Geeks, seabornlineplot() method in python, (17</w:t>
+        <w:t xml:space="preserve"> Geeks for Geeks, </w:t>
+      </w:r>
+      <w:proofErr w:type="spellStart"/>
+      <w:proofErr w:type="gramStart"/>
+      <w:r>
+        <w:rPr>
+          <w:lang w:val="en-IE"/>
+        </w:rPr>
+        <w:t>seabornlineplot</w:t>
+      </w:r>
+      <w:proofErr w:type="spellEnd"/>
+      <w:r>
+        <w:rPr>
+          <w:lang w:val="en-IE"/>
+        </w:rPr>
+        <w:t>(</w:t>
+      </w:r>
+      <w:proofErr w:type="gramEnd"/>
+      <w:r>
+        <w:rPr>
+          <w:lang w:val="en-IE"/>
+        </w:rPr>
+        <w:t>) method in python, (17</w:t>
       </w:r>
       <w:r>
         <w:rPr>
@@ -2091,8 +2567,16 @@
         <w:rPr>
           <w:lang w:val="en-IE"/>
         </w:rPr>
-        <w:t>How to Make a Seaborn Lineplot</w:t>
-      </w:r>
+        <w:t xml:space="preserve">How to Make a Seaborn </w:t>
+      </w:r>
+      <w:proofErr w:type="spellStart"/>
+      <w:r>
+        <w:rPr>
+          <w:lang w:val="en-IE"/>
+        </w:rPr>
+        <w:t>Lineplot</w:t>
+      </w:r>
+      <w:proofErr w:type="spellEnd"/>
       <w:r>
         <w:rPr>
           <w:lang w:val="en-IE"/>
@@ -2110,7 +2594,21 @@
         <w:rPr>
           <w:lang w:val="en-IE"/>
         </w:rPr>
-        <w:t xml:space="preserve"> Jan, 2021) </w:t>
+        <w:t xml:space="preserve"> </w:t>
+      </w:r>
+      <w:proofErr w:type="gramStart"/>
+      <w:r>
+        <w:rPr>
+          <w:lang w:val="en-IE"/>
+        </w:rPr>
+        <w:t>Jan,</w:t>
+      </w:r>
+      <w:proofErr w:type="gramEnd"/>
+      <w:r>
+        <w:rPr>
+          <w:lang w:val="en-IE"/>
+        </w:rPr>
+        <w:t xml:space="preserve"> 2021) </w:t>
       </w:r>
       <w:hyperlink r:id="rId45" w:history="1">
         <w:r>
@@ -2150,13 +2648,35 @@
         <w:rPr>
           <w:lang w:val="en-IE"/>
         </w:rPr>
-        <w:t xml:space="preserve">] easy tweeks, </w:t>
-      </w:r>
-      <w:r>
-        <w:rPr>
-          <w:lang w:val="en-IE"/>
-        </w:rPr>
-        <w:t>How to plot multiple lines with Python, Seaborn and Matplotlib?</w:t>
+        <w:t xml:space="preserve">] easy </w:t>
+      </w:r>
+      <w:proofErr w:type="spellStart"/>
+      <w:r>
+        <w:rPr>
+          <w:lang w:val="en-IE"/>
+        </w:rPr>
+        <w:t>tweeks</w:t>
+      </w:r>
+      <w:proofErr w:type="spellEnd"/>
+      <w:r>
+        <w:rPr>
+          <w:lang w:val="en-IE"/>
+        </w:rPr>
+        <w:t xml:space="preserve">, </w:t>
+      </w:r>
+      <w:proofErr w:type="gramStart"/>
+      <w:r>
+        <w:rPr>
+          <w:lang w:val="en-IE"/>
+        </w:rPr>
+        <w:t>How</w:t>
+      </w:r>
+      <w:proofErr w:type="gramEnd"/>
+      <w:r>
+        <w:rPr>
+          <w:lang w:val="en-IE"/>
+        </w:rPr>
+        <w:t xml:space="preserve"> to plot multiple lines with Python, Seaborn and Matplotlib?</w:t>
       </w:r>
       <w:r>
         <w:rPr>
@@ -2203,7 +2723,21 @@
         <w:rPr>
           <w:lang w:val="en-IE"/>
         </w:rPr>
-        <w:t xml:space="preserve"> April, 2021) </w:t>
+        <w:t xml:space="preserve"> </w:t>
+      </w:r>
+      <w:proofErr w:type="gramStart"/>
+      <w:r>
+        <w:rPr>
+          <w:lang w:val="en-IE"/>
+        </w:rPr>
+        <w:t>April,</w:t>
+      </w:r>
+      <w:proofErr w:type="gramEnd"/>
+      <w:r>
+        <w:rPr>
+          <w:lang w:val="en-IE"/>
+        </w:rPr>
+        <w:t xml:space="preserve"> 2021) </w:t>
       </w:r>
       <w:hyperlink r:id="rId47" w:history="1">
         <w:r>
@@ -2237,7 +2771,21 @@
         <w:rPr>
           <w:lang w:val="en-IE"/>
         </w:rPr>
-        <w:t>Seaborn Barplot Method in Python, (16</w:t>
+        <w:t xml:space="preserve">Seaborn </w:t>
+      </w:r>
+      <w:proofErr w:type="spellStart"/>
+      <w:r>
+        <w:rPr>
+          <w:lang w:val="en-IE"/>
+        </w:rPr>
+        <w:t>Barplot</w:t>
+      </w:r>
+      <w:proofErr w:type="spellEnd"/>
+      <w:r>
+        <w:rPr>
+          <w:lang w:val="en-IE"/>
+        </w:rPr>
+        <w:t xml:space="preserve"> Method in Python, (16</w:t>
       </w:r>
       <w:r>
         <w:rPr>
@@ -2250,7 +2798,21 @@
         <w:rPr>
           <w:lang w:val="en-IE"/>
         </w:rPr>
-        <w:t xml:space="preserve"> June, 2021) </w:t>
+        <w:t xml:space="preserve"> </w:t>
+      </w:r>
+      <w:proofErr w:type="gramStart"/>
+      <w:r>
+        <w:rPr>
+          <w:lang w:val="en-IE"/>
+        </w:rPr>
+        <w:t>June,</w:t>
+      </w:r>
+      <w:proofErr w:type="gramEnd"/>
+      <w:r>
+        <w:rPr>
+          <w:lang w:val="en-IE"/>
+        </w:rPr>
+        <w:t xml:space="preserve"> 2021) </w:t>
       </w:r>
       <w:hyperlink r:id="rId48" w:history="1">
         <w:r>
@@ -2302,7 +2864,35 @@
         <w:rPr>
           <w:lang w:val="en-IE"/>
         </w:rPr>
-        <w:t>Python | Pandas dataframe.pct_change()</w:t>
+        <w:t xml:space="preserve">Python | Pandas </w:t>
+      </w:r>
+      <w:proofErr w:type="spellStart"/>
+      <w:r>
+        <w:rPr>
+          <w:lang w:val="en-IE"/>
+        </w:rPr>
+        <w:t>dataframe.pct_</w:t>
+      </w:r>
+      <w:proofErr w:type="gramStart"/>
+      <w:r>
+        <w:rPr>
+          <w:lang w:val="en-IE"/>
+        </w:rPr>
+        <w:t>change</w:t>
+      </w:r>
+      <w:proofErr w:type="spellEnd"/>
+      <w:r>
+        <w:rPr>
+          <w:lang w:val="en-IE"/>
+        </w:rPr>
+        <w:t>(</w:t>
+      </w:r>
+      <w:proofErr w:type="gramEnd"/>
+      <w:r>
+        <w:rPr>
+          <w:lang w:val="en-IE"/>
+        </w:rPr>
+        <w:t>)</w:t>
       </w:r>
       <w:r>
         <w:rPr>
@@ -2373,7 +2963,21 @@
         <w:rPr>
           <w:lang w:val="en-IE"/>
         </w:rPr>
-        <w:t>Pandas pct_change on only one column in the data frame to create a new column</w:t>
+        <w:t xml:space="preserve">Pandas </w:t>
+      </w:r>
+      <w:proofErr w:type="spellStart"/>
+      <w:r>
+        <w:rPr>
+          <w:lang w:val="en-IE"/>
+        </w:rPr>
+        <w:t>pct_change</w:t>
+      </w:r>
+      <w:proofErr w:type="spellEnd"/>
+      <w:r>
+        <w:rPr>
+          <w:lang w:val="en-IE"/>
+        </w:rPr>
+        <w:t xml:space="preserve"> on only one column in the data frame to create a new column</w:t>
       </w:r>
       <w:r>
         <w:rPr>
@@ -2426,7 +3030,21 @@
         <w:rPr>
           <w:lang w:val="en-IE"/>
         </w:rPr>
-        <w:t xml:space="preserve"> Stack Overflow, pct_change for column value, (2016) </w:t>
+        <w:t xml:space="preserve"> Stack Overflow, </w:t>
+      </w:r>
+      <w:proofErr w:type="spellStart"/>
+      <w:r>
+        <w:rPr>
+          <w:lang w:val="en-IE"/>
+        </w:rPr>
+        <w:t>pct_change</w:t>
+      </w:r>
+      <w:proofErr w:type="spellEnd"/>
+      <w:r>
+        <w:rPr>
+          <w:lang w:val="en-IE"/>
+        </w:rPr>
+        <w:t xml:space="preserve"> for column value, (2016) </w:t>
       </w:r>
       <w:hyperlink r:id="rId51" w:history="1">
         <w:r>
@@ -2472,7 +3090,21 @@
         <w:rPr>
           <w:lang w:val="en-IE"/>
         </w:rPr>
-        <w:t xml:space="preserve"> Pandas, pandas.dataframe.pct_change, (2008 - 2021) </w:t>
+        <w:t xml:space="preserve"> Pandas, </w:t>
+      </w:r>
+      <w:proofErr w:type="spellStart"/>
+      <w:r>
+        <w:rPr>
+          <w:lang w:val="en-IE"/>
+        </w:rPr>
+        <w:t>pandas.dataframe.pct_change</w:t>
+      </w:r>
+      <w:proofErr w:type="spellEnd"/>
+      <w:r>
+        <w:rPr>
+          <w:lang w:val="en-IE"/>
+        </w:rPr>
+        <w:t xml:space="preserve">, (2008 - 2021) </w:t>
       </w:r>
       <w:hyperlink r:id="rId52" w:history="1">
         <w:r>
@@ -2527,13 +3159,27 @@
         <w:rPr>
           <w:lang w:val="en-IE"/>
         </w:rPr>
-        <w:t>Why are birth rates falling in Ireland?</w:t>
-      </w:r>
-      <w:r>
-        <w:rPr>
-          <w:lang w:val="en-IE"/>
-        </w:rPr>
-        <w:t>, (3</w:t>
+        <w:t xml:space="preserve">Why are birth rates falling in </w:t>
+      </w:r>
+      <w:proofErr w:type="gramStart"/>
+      <w:r>
+        <w:rPr>
+          <w:lang w:val="en-IE"/>
+        </w:rPr>
+        <w:t>Ireland?</w:t>
+      </w:r>
+      <w:r>
+        <w:rPr>
+          <w:lang w:val="en-IE"/>
+        </w:rPr>
+        <w:t>,</w:t>
+      </w:r>
+      <w:proofErr w:type="gramEnd"/>
+      <w:r>
+        <w:rPr>
+          <w:lang w:val="en-IE"/>
+        </w:rPr>
+        <w:t xml:space="preserve"> (3</w:t>
       </w:r>
       <w:r>
         <w:rPr>
@@ -2574,7 +3220,21 @@
         <w:rPr>
           <w:lang w:val="en-IE"/>
         </w:rPr>
-        <w:t xml:space="preserve">[27] Fertility rate, total(births per woman) – Ireland, (2021) </w:t>
+        <w:t xml:space="preserve">[27] Fertility rate, </w:t>
+      </w:r>
+      <w:proofErr w:type="gramStart"/>
+      <w:r>
+        <w:rPr>
+          <w:lang w:val="en-IE"/>
+        </w:rPr>
+        <w:t>total(</w:t>
+      </w:r>
+      <w:proofErr w:type="gramEnd"/>
+      <w:r>
+        <w:rPr>
+          <w:lang w:val="en-IE"/>
+        </w:rPr>
+        <w:t xml:space="preserve">births per woman) – Ireland, (2021) </w:t>
       </w:r>
       <w:hyperlink r:id="rId54" w:history="1">
         <w:r>
@@ -2627,7 +3287,21 @@
         <w:rPr>
           <w:lang w:val="en-IE"/>
         </w:rPr>
-        <w:t xml:space="preserve"> July, 2020) </w:t>
+        <w:t xml:space="preserve"> </w:t>
+      </w:r>
+      <w:proofErr w:type="gramStart"/>
+      <w:r>
+        <w:rPr>
+          <w:lang w:val="en-IE"/>
+        </w:rPr>
+        <w:t>July,</w:t>
+      </w:r>
+      <w:proofErr w:type="gramEnd"/>
+      <w:r>
+        <w:rPr>
+          <w:lang w:val="en-IE"/>
+        </w:rPr>
+        <w:t xml:space="preserve"> 2020) </w:t>
       </w:r>
       <w:hyperlink r:id="rId55" w:history="1">
         <w:r>
@@ -2687,7 +3361,21 @@
         <w:rPr>
           <w:lang w:val="en-IE"/>
         </w:rPr>
-        <w:t>] pbpython, Overview of Pandas Data Types, (26</w:t>
+        <w:t xml:space="preserve">] </w:t>
+      </w:r>
+      <w:proofErr w:type="spellStart"/>
+      <w:r>
+        <w:rPr>
+          <w:lang w:val="en-IE"/>
+        </w:rPr>
+        <w:t>pbpython</w:t>
+      </w:r>
+      <w:proofErr w:type="spellEnd"/>
+      <w:r>
+        <w:rPr>
+          <w:lang w:val="en-IE"/>
+        </w:rPr>
+        <w:t>, Overview of Pandas Data Types, (26</w:t>
       </w:r>
       <w:r>
         <w:rPr>
@@ -2700,7 +3388,21 @@
         <w:rPr>
           <w:lang w:val="en-IE"/>
         </w:rPr>
-        <w:t xml:space="preserve"> March, 2018) </w:t>
+        <w:t xml:space="preserve"> </w:t>
+      </w:r>
+      <w:proofErr w:type="gramStart"/>
+      <w:r>
+        <w:rPr>
+          <w:lang w:val="en-IE"/>
+        </w:rPr>
+        <w:t>March,</w:t>
+      </w:r>
+      <w:proofErr w:type="gramEnd"/>
+      <w:r>
+        <w:rPr>
+          <w:lang w:val="en-IE"/>
+        </w:rPr>
+        <w:t xml:space="preserve"> 2018) </w:t>
       </w:r>
       <w:hyperlink r:id="rId56" w:history="1">
         <w:r>
@@ -2755,13 +3457,41 @@
         <w:rPr>
           <w:lang w:val="en-IE"/>
         </w:rPr>
-        <w:t>what are all the dtypes that pandas recognizes?</w:t>
-      </w:r>
-      <w:r>
-        <w:rPr>
-          <w:lang w:val="en-IE"/>
-        </w:rPr>
-        <w:t xml:space="preserve">, (2015)  </w:t>
+        <w:t xml:space="preserve">what are all the </w:t>
+      </w:r>
+      <w:proofErr w:type="spellStart"/>
+      <w:r>
+        <w:rPr>
+          <w:lang w:val="en-IE"/>
+        </w:rPr>
+        <w:t>dtypes</w:t>
+      </w:r>
+      <w:proofErr w:type="spellEnd"/>
+      <w:r>
+        <w:rPr>
+          <w:lang w:val="en-IE"/>
+        </w:rPr>
+        <w:t xml:space="preserve"> that pandas </w:t>
+      </w:r>
+      <w:proofErr w:type="gramStart"/>
+      <w:r>
+        <w:rPr>
+          <w:lang w:val="en-IE"/>
+        </w:rPr>
+        <w:t>recognizes?</w:t>
+      </w:r>
+      <w:r>
+        <w:rPr>
+          <w:lang w:val="en-IE"/>
+        </w:rPr>
+        <w:t>,</w:t>
+      </w:r>
+      <w:proofErr w:type="gramEnd"/>
+      <w:r>
+        <w:rPr>
+          <w:lang w:val="en-IE"/>
+        </w:rPr>
+        <w:t xml:space="preserve"> (2015)  </w:t>
       </w:r>
       <w:hyperlink r:id="rId57" w:history="1">
         <w:r>
@@ -2807,11 +3537,26 @@
         <w:rPr>
           <w:lang w:val="en-IE"/>
         </w:rPr>
-        <w:t xml:space="preserve"> JakeVDP,</w:t>
-      </w:r>
-      <w:r>
-        <w:t xml:space="preserve"> </w:t>
-      </w:r>
+        <w:t xml:space="preserve"> </w:t>
+      </w:r>
+      <w:proofErr w:type="spellStart"/>
+      <w:r>
+        <w:rPr>
+          <w:lang w:val="en-IE"/>
+        </w:rPr>
+        <w:t>JakeVDP</w:t>
+      </w:r>
+      <w:proofErr w:type="spellEnd"/>
+      <w:r>
+        <w:rPr>
+          <w:lang w:val="en-IE"/>
+        </w:rPr>
+        <w:t>,</w:t>
+      </w:r>
+      <w:r>
+        <w:t xml:space="preserve"> </w:t>
+      </w:r>
+      <w:proofErr w:type="spellStart"/>
       <w:r>
         <w:t>i</w:t>
       </w:r>
@@ -2819,7 +3564,14 @@
         <w:rPr>
           <w:lang w:val="en-IE"/>
         </w:rPr>
-        <w:t>ntroducing Pandas Objects</w:t>
+        <w:t>ntroducing</w:t>
+      </w:r>
+      <w:proofErr w:type="spellEnd"/>
+      <w:r>
+        <w:rPr>
+          <w:lang w:val="en-IE"/>
+        </w:rPr>
+        <w:t xml:space="preserve"> Pandas Objects</w:t>
       </w:r>
       <w:r>
         <w:rPr>
@@ -2871,7 +3623,21 @@
         <w:rPr>
           <w:lang w:val="en-IE"/>
         </w:rPr>
-        <w:t xml:space="preserve"> Numpy, Scalars, (22</w:t>
+        <w:t xml:space="preserve"> </w:t>
+      </w:r>
+      <w:proofErr w:type="spellStart"/>
+      <w:r>
+        <w:rPr>
+          <w:lang w:val="en-IE"/>
+        </w:rPr>
+        <w:t>Numpy</w:t>
+      </w:r>
+      <w:proofErr w:type="spellEnd"/>
+      <w:r>
+        <w:rPr>
+          <w:lang w:val="en-IE"/>
+        </w:rPr>
+        <w:t>, Scalars, (22</w:t>
       </w:r>
       <w:r>
         <w:rPr>
@@ -2884,7 +3650,21 @@
         <w:rPr>
           <w:lang w:val="en-IE"/>
         </w:rPr>
-        <w:t xml:space="preserve"> June, 2021) </w:t>
+        <w:t xml:space="preserve"> </w:t>
+      </w:r>
+      <w:proofErr w:type="gramStart"/>
+      <w:r>
+        <w:rPr>
+          <w:lang w:val="en-IE"/>
+        </w:rPr>
+        <w:t>June,</w:t>
+      </w:r>
+      <w:proofErr w:type="gramEnd"/>
+      <w:r>
+        <w:rPr>
+          <w:lang w:val="en-IE"/>
+        </w:rPr>
+        <w:t xml:space="preserve"> 2021) </w:t>
       </w:r>
       <w:hyperlink r:id="rId59" w:history="1">
         <w:r>
@@ -2978,7 +3758,21 @@
         <w:rPr>
           <w:lang w:val="en-IE"/>
         </w:rPr>
-        <w:t xml:space="preserve"> April, 2020) </w:t>
+        <w:t xml:space="preserve"> </w:t>
+      </w:r>
+      <w:proofErr w:type="gramStart"/>
+      <w:r>
+        <w:rPr>
+          <w:lang w:val="en-IE"/>
+        </w:rPr>
+        <w:t>April,</w:t>
+      </w:r>
+      <w:proofErr w:type="gramEnd"/>
+      <w:r>
+        <w:rPr>
+          <w:lang w:val="en-IE"/>
+        </w:rPr>
+        <w:t xml:space="preserve"> 2020) </w:t>
       </w:r>
       <w:hyperlink r:id="rId60" w:history="1">
         <w:r>
@@ -3120,7 +3914,21 @@
         <w:rPr>
           <w:lang w:val="en-IE"/>
         </w:rPr>
-        <w:t xml:space="preserve"> April, 2019) </w:t>
+        <w:t xml:space="preserve"> </w:t>
+      </w:r>
+      <w:proofErr w:type="gramStart"/>
+      <w:r>
+        <w:rPr>
+          <w:lang w:val="en-IE"/>
+        </w:rPr>
+        <w:t>April,</w:t>
+      </w:r>
+      <w:proofErr w:type="gramEnd"/>
+      <w:r>
+        <w:rPr>
+          <w:lang w:val="en-IE"/>
+        </w:rPr>
+        <w:t xml:space="preserve"> 2019) </w:t>
       </w:r>
       <w:hyperlink r:id="rId62" w:history="1">
         <w:r>
@@ -3166,7 +3974,21 @@
         <w:rPr>
           <w:lang w:val="en-IE"/>
         </w:rPr>
-        <w:t xml:space="preserve"> pbpython, </w:t>
+        <w:t xml:space="preserve"> </w:t>
+      </w:r>
+      <w:proofErr w:type="spellStart"/>
+      <w:r>
+        <w:rPr>
+          <w:lang w:val="en-IE"/>
+        </w:rPr>
+        <w:t>pbpython</w:t>
+      </w:r>
+      <w:proofErr w:type="spellEnd"/>
+      <w:r>
+        <w:rPr>
+          <w:lang w:val="en-IE"/>
+        </w:rPr>
+        <w:t xml:space="preserve">, </w:t>
       </w:r>
       <w:r>
         <w:rPr>
@@ -3191,7 +4013,21 @@
         <w:rPr>
           <w:lang w:val="en-IE"/>
         </w:rPr>
-        <w:t xml:space="preserve"> Oct, 2018) </w:t>
+        <w:t xml:space="preserve"> </w:t>
+      </w:r>
+      <w:proofErr w:type="gramStart"/>
+      <w:r>
+        <w:rPr>
+          <w:lang w:val="en-IE"/>
+        </w:rPr>
+        <w:t>Oct,</w:t>
+      </w:r>
+      <w:proofErr w:type="gramEnd"/>
+      <w:r>
+        <w:rPr>
+          <w:lang w:val="en-IE"/>
+        </w:rPr>
+        <w:t xml:space="preserve"> 2018) </w:t>
       </w:r>
       <w:hyperlink r:id="rId63" w:history="1">
         <w:r>
@@ -3277,7 +4113,21 @@
         <w:rPr>
           <w:lang w:val="en-IE"/>
         </w:rPr>
-        <w:t>[10] Investopia, Normal Distribution, (28</w:t>
+        <w:t xml:space="preserve">[10] </w:t>
+      </w:r>
+      <w:proofErr w:type="spellStart"/>
+      <w:r>
+        <w:rPr>
+          <w:lang w:val="en-IE"/>
+        </w:rPr>
+        <w:t>Investopia</w:t>
+      </w:r>
+      <w:proofErr w:type="spellEnd"/>
+      <w:r>
+        <w:rPr>
+          <w:lang w:val="en-IE"/>
+        </w:rPr>
+        <w:t>, Normal Distribution, (28</w:t>
       </w:r>
       <w:r>
         <w:rPr>
@@ -3290,7 +4140,21 @@
         <w:rPr>
           <w:lang w:val="en-IE"/>
         </w:rPr>
-        <w:t xml:space="preserve"> Oct, 2021) </w:t>
+        <w:t xml:space="preserve"> </w:t>
+      </w:r>
+      <w:proofErr w:type="gramStart"/>
+      <w:r>
+        <w:rPr>
+          <w:lang w:val="en-IE"/>
+        </w:rPr>
+        <w:t>Oct,</w:t>
+      </w:r>
+      <w:proofErr w:type="gramEnd"/>
+      <w:r>
+        <w:rPr>
+          <w:lang w:val="en-IE"/>
+        </w:rPr>
+        <w:t xml:space="preserve"> 2021) </w:t>
       </w:r>
       <w:hyperlink r:id="rId65" w:history="1">
         <w:r>
@@ -3385,11 +4249,19 @@
         </w:rPr>
         <w:t xml:space="preserve"> Stack Overflow, </w:t>
       </w:r>
-      <w:r>
-        <w:rPr>
-          <w:lang w:val="en-IE"/>
-        </w:rPr>
-        <w:t>How to find probability distribution and parameters for real data? (Python 3)</w:t>
+      <w:proofErr w:type="gramStart"/>
+      <w:r>
+        <w:rPr>
+          <w:lang w:val="en-IE"/>
+        </w:rPr>
+        <w:t>How</w:t>
+      </w:r>
+      <w:proofErr w:type="gramEnd"/>
+      <w:r>
+        <w:rPr>
+          <w:lang w:val="en-IE"/>
+        </w:rPr>
+        <w:t xml:space="preserve"> to find probability distribution and parameters for real data? (Python 3)</w:t>
       </w:r>
       <w:r>
         <w:rPr>
@@ -3416,6 +4288,425 @@
     <w:p>
       <w:pPr>
         <w:rPr>
+          <w:b/>
+          <w:bCs/>
+          <w:lang w:val="en-IE"/>
+        </w:rPr>
+      </w:pPr>
+      <w:r>
+        <w:rPr>
+          <w:b/>
+          <w:bCs/>
+          <w:lang w:val="en-IE"/>
+        </w:rPr>
+        <w:t>Numerical D</w:t>
+      </w:r>
+      <w:r>
+        <w:rPr>
+          <w:b/>
+          <w:bCs/>
+          <w:lang w:val="en-IE"/>
+        </w:rPr>
+        <w:t>istribution</w:t>
+      </w:r>
+    </w:p>
+    <w:p>
+      <w:pPr>
+        <w:rPr>
+          <w:rStyle w:val="Hyperlink"/>
+        </w:rPr>
+      </w:pPr>
+      <w:r>
+        <w:t>[13] Geeks for Geeks,</w:t>
+      </w:r>
+      <w:r>
+        <w:t xml:space="preserve"> Python – Weibull Minimum Distribution in Statistic</w:t>
+      </w:r>
+      <w:r>
+        <w:t>, (10</w:t>
+      </w:r>
+      <w:r>
+        <w:rPr>
+          <w:vertAlign w:val="superscript"/>
+        </w:rPr>
+        <w:t>th</w:t>
+      </w:r>
+      <w:r>
+        <w:t xml:space="preserve"> </w:t>
+      </w:r>
+      <w:proofErr w:type="gramStart"/>
+      <w:r>
+        <w:t>Jan,</w:t>
+      </w:r>
+      <w:proofErr w:type="gramEnd"/>
+      <w:r>
+        <w:t xml:space="preserve"> 2020) </w:t>
+      </w:r>
+      <w:hyperlink r:id="rId68" w:history="1">
+        <w:r>
+          <w:rPr>
+            <w:rStyle w:val="Hyperlink"/>
+          </w:rPr>
+          <w:t>https://www.geeksforgeeks.org/python-weibull-minimum-distribution-in-statistics/</w:t>
+        </w:r>
+      </w:hyperlink>
+    </w:p>
+    <w:p>
+      <w:r>
+        <w:t xml:space="preserve">[14] Docs </w:t>
+      </w:r>
+      <w:proofErr w:type="spellStart"/>
+      <w:r>
+        <w:t>Scipy</w:t>
+      </w:r>
+      <w:proofErr w:type="spellEnd"/>
+      <w:r>
+        <w:t xml:space="preserve">, </w:t>
+      </w:r>
+      <w:proofErr w:type="spellStart"/>
+      <w:proofErr w:type="gramStart"/>
+      <w:r>
+        <w:t>scipy.stats</w:t>
+      </w:r>
+      <w:proofErr w:type="gramEnd"/>
+      <w:r>
+        <w:t>.weibull_min</w:t>
+      </w:r>
+      <w:proofErr w:type="spellEnd"/>
+      <w:r>
+        <w:t xml:space="preserve">, (2008-2021) </w:t>
+      </w:r>
+      <w:hyperlink r:id="rId69" w:history="1">
+        <w:r>
+          <w:rPr>
+            <w:rStyle w:val="Hyperlink"/>
+          </w:rPr>
+          <w:t>https://docs.scipy.org/doc/scipy/reference/generated/scipy.stats.weibull_min.html</w:t>
+        </w:r>
+      </w:hyperlink>
+      <w:r>
+        <w:t xml:space="preserve"> </w:t>
+      </w:r>
+    </w:p>
+    <w:p>
+      <w:r>
+        <w:t xml:space="preserve">[15] Wikipedia, </w:t>
+      </w:r>
+      <w:r>
+        <w:t>Weibull distribution</w:t>
+      </w:r>
+      <w:r>
+        <w:t>, (10</w:t>
+      </w:r>
+      <w:r>
+        <w:rPr>
+          <w:vertAlign w:val="superscript"/>
+        </w:rPr>
+        <w:t>th</w:t>
+      </w:r>
+      <w:r>
+        <w:t xml:space="preserve"> </w:t>
+      </w:r>
+      <w:proofErr w:type="gramStart"/>
+      <w:r>
+        <w:t>Dec,</w:t>
+      </w:r>
+      <w:proofErr w:type="gramEnd"/>
+      <w:r>
+        <w:t xml:space="preserve"> 2021) </w:t>
+      </w:r>
+      <w:hyperlink r:id="rId70" w:history="1">
+        <w:r>
+          <w:rPr>
+            <w:rStyle w:val="Hyperlink"/>
+          </w:rPr>
+          <w:t>https://en.wikipedia.org/wiki/Weibull_distribution</w:t>
+        </w:r>
+      </w:hyperlink>
+      <w:r>
+        <w:t xml:space="preserve"> </w:t>
+      </w:r>
+    </w:p>
+    <w:p>
+      <w:r>
+        <w:t xml:space="preserve">[16] </w:t>
+      </w:r>
+      <w:proofErr w:type="spellStart"/>
+      <w:r>
+        <w:t>Scipy</w:t>
+      </w:r>
+      <w:proofErr w:type="spellEnd"/>
+      <w:r>
+        <w:t xml:space="preserve">, </w:t>
+      </w:r>
+      <w:proofErr w:type="spellStart"/>
+      <w:proofErr w:type="gramStart"/>
+      <w:r>
+        <w:t>scipy.stats</w:t>
+      </w:r>
+      <w:proofErr w:type="gramEnd"/>
+      <w:r>
+        <w:t>.weibull_min</w:t>
+      </w:r>
+      <w:proofErr w:type="spellEnd"/>
+      <w:r>
+        <w:t xml:space="preserve">, (2008 -2021) </w:t>
+      </w:r>
+      <w:hyperlink r:id="rId71" w:history="1">
+        <w:r>
+          <w:rPr>
+            <w:rStyle w:val="Hyperlink"/>
+          </w:rPr>
+          <w:t>https://docs.scipy.org/doc/scipy/reference/generated/scipy.stats.weibull_min.html</w:t>
+        </w:r>
+      </w:hyperlink>
+      <w:r>
+        <w:t xml:space="preserve"> </w:t>
+      </w:r>
+    </w:p>
+    <w:p>
+      <w:r>
+        <w:t xml:space="preserve">[17] Statistics by Jim, </w:t>
+      </w:r>
+      <w:r>
+        <w:t>Weibull Distribution</w:t>
+      </w:r>
+      <w:r>
+        <w:t xml:space="preserve">, (No Date), </w:t>
+      </w:r>
+      <w:hyperlink r:id="rId72" w:history="1">
+        <w:r>
+          <w:rPr>
+            <w:rStyle w:val="Hyperlink"/>
+          </w:rPr>
+          <w:t>https://statisticsbyjim.com/?s=weibull</w:t>
+        </w:r>
+      </w:hyperlink>
+      <w:r>
+        <w:t xml:space="preserve"> </w:t>
+      </w:r>
+    </w:p>
+    <w:p>
+      <w:pPr>
+        <w:rPr>
+          <w:lang w:val="en-IE"/>
+        </w:rPr>
+      </w:pPr>
+      <w:r>
+        <w:t>[18]</w:t>
+      </w:r>
+      <w:r>
+        <w:rPr>
+          <w:lang w:val="en-IE"/>
+        </w:rPr>
+        <w:t xml:space="preserve"> </w:t>
+      </w:r>
+      <w:r>
+        <w:rPr>
+          <w:lang w:val="en-IE"/>
+        </w:rPr>
+        <w:t xml:space="preserve">Fitter, Fitter Documentation, (2021) </w:t>
+      </w:r>
+      <w:hyperlink r:id="rId73" w:history="1">
+        <w:r>
+          <w:rPr>
+            <w:rStyle w:val="Hyperlink"/>
+            <w:lang w:val="en-IE"/>
+          </w:rPr>
+          <w:t>https://fitter.readthedocs.io/en/latest/</w:t>
+        </w:r>
+      </w:hyperlink>
+      <w:r>
+        <w:rPr>
+          <w:lang w:val="en-IE"/>
+        </w:rPr>
+        <w:t xml:space="preserve"> </w:t>
+      </w:r>
+    </w:p>
+    <w:p>
+      <w:pPr>
+        <w:rPr>
+          <w:lang w:val="en-IE"/>
+        </w:rPr>
+      </w:pPr>
+      <w:r>
+        <w:rPr>
+          <w:lang w:val="en-IE"/>
+        </w:rPr>
+        <w:t>[19] Data Camp, Python Install Pip, (18</w:t>
+      </w:r>
+      <w:r>
+        <w:rPr>
+          <w:vertAlign w:val="superscript"/>
+          <w:lang w:val="en-IE"/>
+        </w:rPr>
+        <w:t>th</w:t>
+      </w:r>
+      <w:r>
+        <w:rPr>
+          <w:lang w:val="en-IE"/>
+        </w:rPr>
+        <w:t xml:space="preserve"> </w:t>
+      </w:r>
+      <w:proofErr w:type="gramStart"/>
+      <w:r>
+        <w:rPr>
+          <w:lang w:val="en-IE"/>
+        </w:rPr>
+        <w:t>August,</w:t>
+      </w:r>
+      <w:proofErr w:type="gramEnd"/>
+      <w:r>
+        <w:rPr>
+          <w:lang w:val="en-IE"/>
+        </w:rPr>
+        <w:t xml:space="preserve"> 2020) </w:t>
+      </w:r>
+      <w:hyperlink r:id="rId74" w:history="1">
+        <w:r>
+          <w:rPr>
+            <w:rStyle w:val="Hyperlink"/>
+            <w:lang w:val="en-IE"/>
+          </w:rPr>
+          <w:t>https://www.datacamp.com/community/tutorials/python-install-pip</w:t>
+        </w:r>
+      </w:hyperlink>
+      <w:r>
+        <w:rPr>
+          <w:lang w:val="en-IE"/>
+        </w:rPr>
+        <w:t xml:space="preserve"> </w:t>
+      </w:r>
+    </w:p>
+    <w:p>
+      <w:pPr>
+        <w:rPr>
+          <w:rStyle w:val="Hyperlink"/>
+          <w:lang w:val="en-IE"/>
+        </w:rPr>
+      </w:pPr>
+      <w:r>
+        <w:rPr>
+          <w:lang w:val="en-IE"/>
+        </w:rPr>
+        <w:t>[20] Medium,</w:t>
+      </w:r>
+      <w:r>
+        <w:t xml:space="preserve"> </w:t>
+      </w:r>
+      <w:r>
+        <w:rPr>
+          <w:lang w:val="en-IE"/>
+        </w:rPr>
+        <w:t>Finding the Best Distribution that Fits Your Data using Python’s Fitter Library</w:t>
+      </w:r>
+      <w:r>
+        <w:rPr>
+          <w:lang w:val="en-IE"/>
+        </w:rPr>
+        <w:t>, (6</w:t>
+      </w:r>
+      <w:r>
+        <w:rPr>
+          <w:vertAlign w:val="superscript"/>
+          <w:lang w:val="en-IE"/>
+        </w:rPr>
+        <w:t>th</w:t>
+      </w:r>
+      <w:r>
+        <w:rPr>
+          <w:lang w:val="en-IE"/>
+        </w:rPr>
+        <w:t xml:space="preserve"> June, 2021)  </w:t>
+      </w:r>
+      <w:hyperlink r:id="rId75" w:history="1">
+        <w:r>
+          <w:rPr>
+            <w:rStyle w:val="Hyperlink"/>
+            <w:lang w:val="en-IE"/>
+          </w:rPr>
+          <w:t>https://medium.com/the-researchers-guide/finding-the-best-distribution-that-fits-your-data-using-pythons-fitter-library-319a5a0972e9</w:t>
+        </w:r>
+      </w:hyperlink>
+    </w:p>
+    <w:p>
+      <w:r>
+        <w:t>[21]</w:t>
+      </w:r>
+      <w:r>
+        <w:t xml:space="preserve"> </w:t>
+      </w:r>
+      <w:proofErr w:type="spellStart"/>
+      <w:r>
+        <w:t>distfit</w:t>
+      </w:r>
+      <w:proofErr w:type="spellEnd"/>
+      <w:r>
+        <w:t xml:space="preserve">, main page, (2021) </w:t>
+      </w:r>
+      <w:hyperlink r:id="rId76" w:history="1">
+        <w:r>
+          <w:rPr>
+            <w:rStyle w:val="Hyperlink"/>
+          </w:rPr>
+          <w:t>https://pypi.org/project/distfit/</w:t>
+        </w:r>
+      </w:hyperlink>
+      <w:r>
+        <w:t xml:space="preserve"> </w:t>
+      </w:r>
+    </w:p>
+    <w:p>
+      <w:r>
+        <w:t>[22]</w:t>
+      </w:r>
+      <w:r>
+        <w:t xml:space="preserve"> </w:t>
+      </w:r>
+      <w:proofErr w:type="spellStart"/>
+      <w:r>
+        <w:t>KNuggets</w:t>
+      </w:r>
+      <w:proofErr w:type="spellEnd"/>
+      <w:r>
+        <w:t xml:space="preserve">, </w:t>
+      </w:r>
+      <w:r>
+        <w:t>How to Determine the Best Fitting Data Distribution Using Python</w:t>
+      </w:r>
+      <w:r>
+        <w:t>, (</w:t>
+      </w:r>
+      <w:proofErr w:type="gramStart"/>
+      <w:r>
+        <w:t>Sept,</w:t>
+      </w:r>
+      <w:proofErr w:type="gramEnd"/>
+      <w:r>
+        <w:t xml:space="preserve"> 2021), </w:t>
+      </w:r>
+      <w:hyperlink r:id="rId77" w:history="1">
+        <w:r>
+          <w:rPr>
+            <w:rStyle w:val="Hyperlink"/>
+          </w:rPr>
+          <w:t>https://www.kdnuggets.com/2021/09/determine-best-fitting-data-distribution-python.html</w:t>
+        </w:r>
+      </w:hyperlink>
+      <w:r>
+        <w:t xml:space="preserve"> </w:t>
+      </w:r>
+    </w:p>
+    <w:p>
+      <w:pPr>
+        <w:rPr>
+          <w:lang w:val="en-IE"/>
+        </w:rPr>
+      </w:pPr>
+    </w:p>
+    <w:p>
+      <w:pPr>
+        <w:rPr>
           <w:lang w:val="en-IE"/>
         </w:rPr>
       </w:pPr>
@@ -3436,39 +4727,23 @@
     <w:p>
       <w:pPr>
         <w:rPr>
-          <w:lang w:val="en-IE"/>
-        </w:rPr>
-      </w:pPr>
-    </w:p>
-    <w:p>
-      <w:pPr>
-        <w:rPr>
+          <w:highlight w:val="yellow"/>
           <w:lang w:val="en-IE"/>
         </w:rPr>
       </w:pPr>
       <w:bookmarkStart w:id="0" w:name="_Hlk92025571"/>
       <w:r>
         <w:rPr>
-          <w:lang w:val="en-IE"/>
-        </w:rPr>
-        <w:t xml:space="preserve">[] analytics Vidhya, </w:t>
-      </w:r>
-      <w:r>
-        <w:rPr>
-          <w:lang w:val="en-IE"/>
-        </w:rPr>
-        <w:t>A Comprehensive Guide to Data Analysis using Pandas: Hands-On Data Analysis on IMDB movies data</w:t>
-      </w:r>
-      <w:r>
-        <w:rPr>
-          <w:lang w:val="en-IE"/>
-        </w:rPr>
-        <w:t xml:space="preserve">, (2013 -2021) </w:t>
-      </w:r>
-      <w:hyperlink r:id="rId68" w:history="1">
-        <w:r>
-          <w:rPr>
-            <w:rStyle w:val="Hyperlink"/>
+          <w:highlight w:val="yellow"/>
+          <w:lang w:val="en-IE"/>
+        </w:rPr>
+        <w:t xml:space="preserve">[] analytics Vidhya, A Comprehensive Guide to Data Analysis using Pandas: Hands-On Data Analysis on IMDB movies data, (2013 -2021) </w:t>
+      </w:r>
+      <w:hyperlink r:id="rId78" w:history="1">
+        <w:r>
+          <w:rPr>
+            <w:rStyle w:val="Hyperlink"/>
+            <w:highlight w:val="yellow"/>
             <w:lang w:val="en-IE"/>
           </w:rPr>
           <w:t>https://www.analyticsvidhya.com/blog/2021/05/a-comprehensive-guide-to-data-analysis-using-pandas-hands-on-data-analysis-on-imdb-movies-data/</w:t>
@@ -3476,40 +4751,42 @@
       </w:hyperlink>
       <w:r>
         <w:rPr>
-          <w:lang w:val="en-IE"/>
-        </w:rPr>
-        <w:t xml:space="preserve"> </w:t>
-      </w:r>
-    </w:p>
-    <w:p>
-      <w:pPr>
-        <w:rPr>
-          <w:lang w:val="en-IE"/>
-        </w:rPr>
-      </w:pPr>
-      <w:r>
-        <w:rPr>
+          <w:highlight w:val="yellow"/>
+          <w:lang w:val="en-IE"/>
+        </w:rPr>
+        <w:t xml:space="preserve"> </w:t>
+      </w:r>
+    </w:p>
+    <w:p>
+      <w:pPr>
+        <w:rPr>
+          <w:highlight w:val="yellow"/>
+          <w:lang w:val="en-IE"/>
+        </w:rPr>
+      </w:pPr>
+      <w:r>
+        <w:rPr>
+          <w:highlight w:val="yellow"/>
           <w:lang w:val="en-IE"/>
         </w:rPr>
         <w:t>[] Towards Data Science,</w:t>
       </w:r>
       <w:r>
-        <w:t xml:space="preserve"> </w:t>
-      </w:r>
-      <w:r>
-        <w:rPr>
-          <w:lang w:val="en-IE"/>
-        </w:rPr>
-        <w:t>Identify your Data’s Distribution</w:t>
-      </w:r>
-      <w:r>
-        <w:rPr>
-          <w:lang w:val="en-IE"/>
-        </w:rPr>
-        <w:t>, (7</w:t>
-      </w:r>
-      <w:r>
-        <w:rPr>
+        <w:rPr>
+          <w:highlight w:val="yellow"/>
+        </w:rPr>
+        <w:t xml:space="preserve"> </w:t>
+      </w:r>
+      <w:r>
+        <w:rPr>
+          <w:highlight w:val="yellow"/>
+          <w:lang w:val="en-IE"/>
+        </w:rPr>
+        <w:t>Identify your Data’s Distribution, (7</w:t>
+      </w:r>
+      <w:r>
+        <w:rPr>
+          <w:highlight w:val="yellow"/>
           <w:vertAlign w:val="superscript"/>
           <w:lang w:val="en-IE"/>
         </w:rPr>
@@ -3517,14 +4794,32 @@
       </w:r>
       <w:r>
         <w:rPr>
-          <w:lang w:val="en-IE"/>
-        </w:rPr>
-        <w:t xml:space="preserve"> April, 2020) </w:t>
-      </w:r>
-      <w:hyperlink r:id="rId69" w:history="1">
-        <w:r>
-          <w:rPr>
-            <w:rStyle w:val="Hyperlink"/>
+          <w:highlight w:val="yellow"/>
+          <w:lang w:val="en-IE"/>
+        </w:rPr>
+        <w:t xml:space="preserve"> </w:t>
+      </w:r>
+      <w:proofErr w:type="gramStart"/>
+      <w:r>
+        <w:rPr>
+          <w:highlight w:val="yellow"/>
+          <w:lang w:val="en-IE"/>
+        </w:rPr>
+        <w:t>April,</w:t>
+      </w:r>
+      <w:proofErr w:type="gramEnd"/>
+      <w:r>
+        <w:rPr>
+          <w:highlight w:val="yellow"/>
+          <w:lang w:val="en-IE"/>
+        </w:rPr>
+        <w:t xml:space="preserve"> 2020) </w:t>
+      </w:r>
+      <w:hyperlink r:id="rId79" w:history="1">
+        <w:r>
+          <w:rPr>
+            <w:rStyle w:val="Hyperlink"/>
+            <w:highlight w:val="yellow"/>
             <w:lang w:val="en-IE"/>
           </w:rPr>
           <w:t>https://towardsdatascience.com/identify-your-datas-distribution-d76062fc0802</w:t>
@@ -3532,45 +4827,47 @@
       </w:hyperlink>
       <w:r>
         <w:rPr>
-          <w:lang w:val="en-IE"/>
-        </w:rPr>
-        <w:t xml:space="preserve"> </w:t>
-      </w:r>
-    </w:p>
-    <w:p>
-      <w:pPr>
-        <w:rPr>
-          <w:lang w:val="en-IE"/>
-        </w:rPr>
-      </w:pPr>
-      <w:r>
-        <w:rPr>
-          <w:lang w:val="en-IE"/>
-        </w:rPr>
-        <w:t>[]</w:t>
-      </w:r>
-      <w:r>
-        <w:rPr>
-          <w:lang w:val="en-IE"/>
-        </w:rPr>
-        <w:t xml:space="preserve"> KdNuggets, </w:t>
-      </w:r>
-      <w:r>
-        <w:rPr>
-          <w:lang w:val="en-IE"/>
-        </w:rPr>
-        <w:t>How to Determine the Best Fitting Data Distribution Using Python</w:t>
-      </w:r>
-      <w:r>
-        <w:rPr>
-          <w:lang w:val="en-IE"/>
-        </w:rPr>
-        <w:t xml:space="preserve">, (2021) </w:t>
-      </w:r>
-      <w:hyperlink r:id="rId70" w:history="1">
-        <w:r>
-          <w:rPr>
-            <w:rStyle w:val="Hyperlink"/>
+          <w:highlight w:val="yellow"/>
+          <w:lang w:val="en-IE"/>
+        </w:rPr>
+        <w:t xml:space="preserve"> </w:t>
+      </w:r>
+    </w:p>
+    <w:p>
+      <w:pPr>
+        <w:rPr>
+          <w:highlight w:val="yellow"/>
+          <w:lang w:val="en-IE"/>
+        </w:rPr>
+      </w:pPr>
+      <w:r>
+        <w:rPr>
+          <w:highlight w:val="yellow"/>
+          <w:lang w:val="en-IE"/>
+        </w:rPr>
+        <w:t xml:space="preserve">[] </w:t>
+      </w:r>
+      <w:proofErr w:type="spellStart"/>
+      <w:r>
+        <w:rPr>
+          <w:highlight w:val="yellow"/>
+          <w:lang w:val="en-IE"/>
+        </w:rPr>
+        <w:t>KdNuggets</w:t>
+      </w:r>
+      <w:proofErr w:type="spellEnd"/>
+      <w:r>
+        <w:rPr>
+          <w:highlight w:val="yellow"/>
+          <w:lang w:val="en-IE"/>
+        </w:rPr>
+        <w:t xml:space="preserve">, How to Determine the Best Fitting Data Distribution Using Python, (2021) </w:t>
+      </w:r>
+      <w:hyperlink r:id="rId80" w:history="1">
+        <w:r>
+          <w:rPr>
+            <w:rStyle w:val="Hyperlink"/>
+            <w:highlight w:val="yellow"/>
             <w:lang w:val="en-IE"/>
           </w:rPr>
           <w:t>https://www.kdnuggets.com/2021/09/determine-best-fitting-data-distribution-python.html</w:t>
@@ -3578,45 +4875,32 @@
       </w:hyperlink>
       <w:r>
         <w:rPr>
-          <w:lang w:val="en-IE"/>
-        </w:rPr>
-        <w:t xml:space="preserve"> </w:t>
-      </w:r>
-    </w:p>
-    <w:p>
-      <w:pPr>
-        <w:rPr>
-          <w:lang w:val="en-IE"/>
-        </w:rPr>
-      </w:pPr>
-      <w:r>
-        <w:rPr>
-          <w:lang w:val="en-IE"/>
-        </w:rPr>
-        <w:t>[]</w:t>
-      </w:r>
-      <w:r>
-        <w:rPr>
-          <w:lang w:val="en-IE"/>
-        </w:rPr>
-        <w:t xml:space="preserve"> Stack Overflow, </w:t>
-      </w:r>
-      <w:r>
-        <w:rPr>
-          <w:lang w:val="en-IE"/>
-        </w:rPr>
-        <w:t>How to identify the distribution of the given data in Python?</w:t>
-      </w:r>
-      <w:r>
-        <w:rPr>
-          <w:lang w:val="en-IE"/>
-        </w:rPr>
-        <w:t xml:space="preserve">, (2018) </w:t>
-      </w:r>
-      <w:hyperlink r:id="rId71" w:history="1">
-        <w:r>
-          <w:rPr>
-            <w:rStyle w:val="Hyperlink"/>
+          <w:highlight w:val="yellow"/>
+          <w:lang w:val="en-IE"/>
+        </w:rPr>
+        <w:t xml:space="preserve"> </w:t>
+      </w:r>
+    </w:p>
+    <w:p>
+      <w:pPr>
+        <w:rPr>
+          <w:highlight w:val="yellow"/>
+          <w:lang w:val="en-IE"/>
+        </w:rPr>
+      </w:pPr>
+      <w:r>
+        <w:rPr>
+          <w:highlight w:val="yellow"/>
+          <w:lang w:val="en-IE"/>
+        </w:rPr>
+        <w:lastRenderedPageBreak/>
+        <w:t xml:space="preserve">[] Stack Overflow, How to identify the distribution of the given data in Python?, (2018) </w:t>
+      </w:r>
+      <w:hyperlink r:id="rId81" w:history="1">
+        <w:r>
+          <w:rPr>
+            <w:rStyle w:val="Hyperlink"/>
+            <w:highlight w:val="yellow"/>
             <w:lang w:val="en-IE"/>
           </w:rPr>
           <w:t>https://stackoverflow.com/questions/48455018/how-to-identify-the-distribution-of-the-given-data-in-python</w:t>
@@ -3624,45 +4908,31 @@
       </w:hyperlink>
       <w:r>
         <w:rPr>
-          <w:lang w:val="en-IE"/>
-        </w:rPr>
-        <w:t xml:space="preserve"> </w:t>
-      </w:r>
-    </w:p>
-    <w:p>
-      <w:pPr>
-        <w:rPr>
-          <w:lang w:val="en-IE"/>
-        </w:rPr>
-      </w:pPr>
-      <w:r>
-        <w:rPr>
-          <w:lang w:val="en-IE"/>
-        </w:rPr>
-        <w:t>[]</w:t>
-      </w:r>
-      <w:r>
-        <w:rPr>
-          <w:lang w:val="en-IE"/>
-        </w:rPr>
-        <w:t xml:space="preserve"> Fitter, Fitter Documentation,</w:t>
-      </w:r>
-      <w:r>
-        <w:rPr>
-          <w:lang w:val="en-IE"/>
-        </w:rPr>
-        <w:t xml:space="preserve"> </w:t>
-      </w:r>
-      <w:r>
-        <w:rPr>
-          <w:lang w:val="en-IE"/>
-        </w:rPr>
-        <w:t xml:space="preserve">(2021) </w:t>
-      </w:r>
-      <w:hyperlink r:id="rId72" w:history="1">
-        <w:r>
-          <w:rPr>
-            <w:rStyle w:val="Hyperlink"/>
+          <w:highlight w:val="yellow"/>
+          <w:lang w:val="en-IE"/>
+        </w:rPr>
+        <w:t xml:space="preserve"> </w:t>
+      </w:r>
+    </w:p>
+    <w:p>
+      <w:pPr>
+        <w:rPr>
+          <w:highlight w:val="yellow"/>
+          <w:lang w:val="en-IE"/>
+        </w:rPr>
+      </w:pPr>
+      <w:r>
+        <w:rPr>
+          <w:highlight w:val="yellow"/>
+          <w:lang w:val="en-IE"/>
+        </w:rPr>
+        <w:t xml:space="preserve">[] Fitter, Fitter Documentation, (2021) </w:t>
+      </w:r>
+      <w:hyperlink r:id="rId82" w:history="1">
+        <w:r>
+          <w:rPr>
+            <w:rStyle w:val="Hyperlink"/>
+            <w:highlight w:val="yellow"/>
             <w:lang w:val="en-IE"/>
           </w:rPr>
           <w:t>https://fitter.readthedocs.io/en/latest/</w:t>
@@ -3670,31 +4940,29 @@
       </w:hyperlink>
       <w:r>
         <w:rPr>
-          <w:lang w:val="en-IE"/>
-        </w:rPr>
-        <w:t xml:space="preserve"> </w:t>
-      </w:r>
-    </w:p>
-    <w:p>
-      <w:pPr>
-        <w:rPr>
-          <w:lang w:val="en-IE"/>
-        </w:rPr>
-      </w:pPr>
-      <w:r>
-        <w:rPr>
-          <w:lang w:val="en-IE"/>
-        </w:rPr>
-        <w:t>[]</w:t>
-      </w:r>
-      <w:r>
-        <w:rPr>
-          <w:lang w:val="en-IE"/>
-        </w:rPr>
-        <w:t xml:space="preserve"> Data Camp, Python Install Pip, (18</w:t>
-      </w:r>
-      <w:r>
-        <w:rPr>
+          <w:highlight w:val="yellow"/>
+          <w:lang w:val="en-IE"/>
+        </w:rPr>
+        <w:t xml:space="preserve"> </w:t>
+      </w:r>
+    </w:p>
+    <w:p>
+      <w:pPr>
+        <w:rPr>
+          <w:highlight w:val="yellow"/>
+          <w:lang w:val="en-IE"/>
+        </w:rPr>
+      </w:pPr>
+      <w:r>
+        <w:rPr>
+          <w:highlight w:val="yellow"/>
+          <w:lang w:val="en-IE"/>
+        </w:rPr>
+        <w:t>[] Data Camp, Python Install Pip, (18</w:t>
+      </w:r>
+      <w:r>
+        <w:rPr>
+          <w:highlight w:val="yellow"/>
           <w:vertAlign w:val="superscript"/>
           <w:lang w:val="en-IE"/>
         </w:rPr>
@@ -3702,14 +4970,32 @@
       </w:r>
       <w:r>
         <w:rPr>
-          <w:lang w:val="en-IE"/>
-        </w:rPr>
-        <w:t xml:space="preserve"> August, 2020) </w:t>
-      </w:r>
-      <w:hyperlink r:id="rId73" w:history="1">
-        <w:r>
-          <w:rPr>
-            <w:rStyle w:val="Hyperlink"/>
+          <w:highlight w:val="yellow"/>
+          <w:lang w:val="en-IE"/>
+        </w:rPr>
+        <w:t xml:space="preserve"> </w:t>
+      </w:r>
+      <w:proofErr w:type="gramStart"/>
+      <w:r>
+        <w:rPr>
+          <w:highlight w:val="yellow"/>
+          <w:lang w:val="en-IE"/>
+        </w:rPr>
+        <w:t>August,</w:t>
+      </w:r>
+      <w:proofErr w:type="gramEnd"/>
+      <w:r>
+        <w:rPr>
+          <w:highlight w:val="yellow"/>
+          <w:lang w:val="en-IE"/>
+        </w:rPr>
+        <w:t xml:space="preserve"> 2020) </w:t>
+      </w:r>
+      <w:hyperlink r:id="rId83" w:history="1">
+        <w:r>
+          <w:rPr>
+            <w:rStyle w:val="Hyperlink"/>
+            <w:highlight w:val="yellow"/>
             <w:lang w:val="en-IE"/>
           </w:rPr>
           <w:t>https://www.datacamp.com/community/tutorials/python-install-pip</w:t>
@@ -3717,48 +5003,53 @@
       </w:hyperlink>
       <w:r>
         <w:rPr>
-          <w:lang w:val="en-IE"/>
-        </w:rPr>
-        <w:t xml:space="preserve"> </w:t>
-      </w:r>
-    </w:p>
-    <w:p>
-      <w:pPr>
-        <w:rPr>
-          <w:lang w:val="en-IE"/>
-        </w:rPr>
-      </w:pPr>
-      <w:r>
-        <w:rPr>
-          <w:lang w:val="en-IE"/>
-        </w:rPr>
-        <w:t>[]</w:t>
-      </w:r>
-      <w:r>
-        <w:rPr>
-          <w:lang w:val="en-IE"/>
-        </w:rPr>
-        <w:t xml:space="preserve"> Stack Overflow,</w:t>
-      </w:r>
-      <w:r>
-        <w:t xml:space="preserve"> </w:t>
-      </w:r>
-      <w:r>
-        <w:rPr>
-          <w:lang w:val="en-IE"/>
-        </w:rPr>
-        <w:t>How to find probability distribution and parameters for real data? (Python 3)</w:t>
-      </w:r>
-      <w:r>
-        <w:rPr>
-          <w:lang w:val="en-IE"/>
-        </w:rPr>
-        <w:t xml:space="preserve">, (2016)  </w:t>
-      </w:r>
-      <w:hyperlink r:id="rId74" w:history="1">
-        <w:r>
-          <w:rPr>
-            <w:rStyle w:val="Hyperlink"/>
+          <w:highlight w:val="yellow"/>
+          <w:lang w:val="en-IE"/>
+        </w:rPr>
+        <w:t xml:space="preserve"> </w:t>
+      </w:r>
+    </w:p>
+    <w:p>
+      <w:pPr>
+        <w:rPr>
+          <w:highlight w:val="yellow"/>
+          <w:lang w:val="en-IE"/>
+        </w:rPr>
+      </w:pPr>
+      <w:r>
+        <w:rPr>
+          <w:highlight w:val="yellow"/>
+          <w:lang w:val="en-IE"/>
+        </w:rPr>
+        <w:t>[] Stack Overflow,</w:t>
+      </w:r>
+      <w:r>
+        <w:rPr>
+          <w:highlight w:val="yellow"/>
+        </w:rPr>
+        <w:t xml:space="preserve"> </w:t>
+      </w:r>
+      <w:proofErr w:type="gramStart"/>
+      <w:r>
+        <w:rPr>
+          <w:highlight w:val="yellow"/>
+          <w:lang w:val="en-IE"/>
+        </w:rPr>
+        <w:t>How</w:t>
+      </w:r>
+      <w:proofErr w:type="gramEnd"/>
+      <w:r>
+        <w:rPr>
+          <w:highlight w:val="yellow"/>
+          <w:lang w:val="en-IE"/>
+        </w:rPr>
+        <w:t xml:space="preserve"> to find probability distribution and parameters for real data? (Python 3), (2016)  </w:t>
+      </w:r>
+      <w:hyperlink r:id="rId84" w:history="1">
+        <w:r>
+          <w:rPr>
+            <w:rStyle w:val="Hyperlink"/>
+            <w:highlight w:val="yellow"/>
             <w:lang w:val="en-IE"/>
           </w:rPr>
           <w:t>https://stackoverflow.com/questions/37487830/how-to-find-probability-distribution-and-parameters-for-real-data-python-3</w:t>
@@ -3766,39 +5057,31 @@
       </w:hyperlink>
       <w:r>
         <w:rPr>
-          <w:lang w:val="en-IE"/>
-        </w:rPr>
-        <w:t xml:space="preserve"> </w:t>
-      </w:r>
-    </w:p>
-    <w:p>
-      <w:pPr>
-        <w:rPr>
-          <w:lang w:val="en-IE"/>
-        </w:rPr>
-      </w:pPr>
-      <w:r>
-        <w:rPr>
-          <w:lang w:val="en-IE"/>
-        </w:rPr>
-        <w:t xml:space="preserve">[] Real Python, </w:t>
-      </w:r>
-      <w:r>
-        <w:rPr>
-          <w:lang w:val="en-IE"/>
-        </w:rPr>
-        <w:t>Python Statistics Fundamentals: How to Describe Your Data</w:t>
-      </w:r>
-      <w:r>
-        <w:rPr>
-          <w:lang w:val="en-IE"/>
-        </w:rPr>
-        <w:t xml:space="preserve">, (2012-2021) </w:t>
-      </w:r>
-      <w:hyperlink r:id="rId75" w:history="1">
-        <w:r>
-          <w:rPr>
-            <w:rStyle w:val="Hyperlink"/>
+          <w:highlight w:val="yellow"/>
+          <w:lang w:val="en-IE"/>
+        </w:rPr>
+        <w:t xml:space="preserve"> </w:t>
+      </w:r>
+    </w:p>
+    <w:p>
+      <w:pPr>
+        <w:rPr>
+          <w:highlight w:val="yellow"/>
+          <w:lang w:val="en-IE"/>
+        </w:rPr>
+      </w:pPr>
+      <w:r>
+        <w:rPr>
+          <w:highlight w:val="yellow"/>
+          <w:lang w:val="en-IE"/>
+        </w:rPr>
+        <w:t xml:space="preserve">[] Real Python, Python Statistics Fundamentals: How to Describe Your Data, (2012-2021) </w:t>
+      </w:r>
+      <w:hyperlink r:id="rId85" w:history="1">
+        <w:r>
+          <w:rPr>
+            <w:rStyle w:val="Hyperlink"/>
+            <w:highlight w:val="yellow"/>
             <w:lang w:val="en-IE"/>
           </w:rPr>
           <w:t>https://realpython.com/python-statistics/</w:t>
@@ -3806,40 +5089,42 @@
       </w:hyperlink>
       <w:r>
         <w:rPr>
-          <w:lang w:val="en-IE"/>
-        </w:rPr>
-        <w:t xml:space="preserve"> </w:t>
-      </w:r>
-    </w:p>
-    <w:p>
-      <w:pPr>
-        <w:rPr>
-          <w:lang w:val="en-IE"/>
-        </w:rPr>
-      </w:pPr>
-      <w:r>
-        <w:rPr>
+          <w:highlight w:val="yellow"/>
+          <w:lang w:val="en-IE"/>
+        </w:rPr>
+        <w:t xml:space="preserve"> </w:t>
+      </w:r>
+    </w:p>
+    <w:p>
+      <w:pPr>
+        <w:rPr>
+          <w:highlight w:val="yellow"/>
+          <w:lang w:val="en-IE"/>
+        </w:rPr>
+      </w:pPr>
+      <w:r>
+        <w:rPr>
+          <w:highlight w:val="yellow"/>
           <w:lang w:val="en-IE"/>
         </w:rPr>
         <w:t>[] Medium,</w:t>
       </w:r>
       <w:r>
-        <w:t xml:space="preserve"> </w:t>
-      </w:r>
-      <w:r>
-        <w:rPr>
-          <w:lang w:val="en-IE"/>
-        </w:rPr>
-        <w:t>Finding the Best Distribution that Fits Your Data using Python’s Fitter Library</w:t>
-      </w:r>
-      <w:r>
-        <w:rPr>
-          <w:lang w:val="en-IE"/>
-        </w:rPr>
-        <w:t>, (6</w:t>
-      </w:r>
-      <w:r>
-        <w:rPr>
+        <w:rPr>
+          <w:highlight w:val="yellow"/>
+        </w:rPr>
+        <w:t xml:space="preserve"> </w:t>
+      </w:r>
+      <w:r>
+        <w:rPr>
+          <w:highlight w:val="yellow"/>
+          <w:lang w:val="en-IE"/>
+        </w:rPr>
+        <w:t>Finding the Best Distribution that Fits Your Data using Python’s Fitter Library, (6</w:t>
+      </w:r>
+      <w:r>
+        <w:rPr>
+          <w:highlight w:val="yellow"/>
           <w:vertAlign w:val="superscript"/>
           <w:lang w:val="en-IE"/>
         </w:rPr>
@@ -3847,14 +5132,16 @@
       </w:r>
       <w:r>
         <w:rPr>
+          <w:highlight w:val="yellow"/>
           <w:lang w:val="en-IE"/>
         </w:rPr>
         <w:t xml:space="preserve"> June, 2021)  </w:t>
       </w:r>
-      <w:hyperlink r:id="rId76" w:history="1">
-        <w:r>
-          <w:rPr>
-            <w:rStyle w:val="Hyperlink"/>
+      <w:hyperlink r:id="rId86" w:history="1">
+        <w:r>
+          <w:rPr>
+            <w:rStyle w:val="Hyperlink"/>
+            <w:highlight w:val="yellow"/>
             <w:lang w:val="en-IE"/>
           </w:rPr>
           <w:t>https://medium.com/the-researchers-guide/finding-the-best-distribution-that-fits-your-data-using-pythons-fitter-library-319a5a0972e9</w:t>
@@ -3862,42 +5149,48 @@
       </w:hyperlink>
       <w:r>
         <w:rPr>
-          <w:lang w:val="en-IE"/>
-        </w:rPr>
-        <w:t xml:space="preserve"> </w:t>
-      </w:r>
-    </w:p>
-    <w:p>
-      <w:pPr>
-        <w:rPr>
-          <w:lang w:val="en-IE"/>
-        </w:rPr>
-      </w:pPr>
-    </w:p>
-    <w:p>
-      <w:pPr>
-        <w:rPr>
-          <w:lang w:val="en-IE"/>
-        </w:rPr>
-      </w:pPr>
-    </w:p>
-    <w:p>
-      <w:pPr>
-        <w:rPr>
-          <w:lang w:val="en-IE"/>
-        </w:rPr>
-      </w:pPr>
-    </w:p>
-    <w:p>
-      <w:pPr>
-        <w:rPr>
-          <w:lang w:val="en-IE"/>
-        </w:rPr>
-      </w:pPr>
-    </w:p>
-    <w:p>
-      <w:pPr>
-        <w:rPr>
+          <w:highlight w:val="yellow"/>
+          <w:lang w:val="en-IE"/>
+        </w:rPr>
+        <w:t xml:space="preserve"> </w:t>
+      </w:r>
+    </w:p>
+    <w:p>
+      <w:pPr>
+        <w:rPr>
+          <w:highlight w:val="yellow"/>
+          <w:lang w:val="en-IE"/>
+        </w:rPr>
+      </w:pPr>
+    </w:p>
+    <w:p>
+      <w:pPr>
+        <w:rPr>
+          <w:highlight w:val="yellow"/>
+          <w:lang w:val="en-IE"/>
+        </w:rPr>
+      </w:pPr>
+    </w:p>
+    <w:p>
+      <w:pPr>
+        <w:rPr>
+          <w:highlight w:val="yellow"/>
+          <w:lang w:val="en-IE"/>
+        </w:rPr>
+      </w:pPr>
+    </w:p>
+    <w:p>
+      <w:pPr>
+        <w:rPr>
+          <w:highlight w:val="yellow"/>
+          <w:lang w:val="en-IE"/>
+        </w:rPr>
+      </w:pPr>
+    </w:p>
+    <w:p>
+      <w:pPr>
+        <w:rPr>
+          <w:highlight w:val="yellow"/>
           <w:lang w:val="en-IE"/>
         </w:rPr>
       </w:pPr>
@@ -3910,6 +5203,7 @@
           <w:color w:val="000000"/>
           <w:sz w:val="24"/>
           <w:szCs w:val="24"/>
+          <w:highlight w:val="yellow"/>
         </w:rPr>
       </w:pPr>
     </w:p>
@@ -3920,6 +5214,7 @@
           <w:color w:val="000000"/>
           <w:sz w:val="24"/>
           <w:szCs w:val="24"/>
+          <w:highlight w:val="yellow"/>
         </w:rPr>
       </w:pPr>
     </w:p>
@@ -3930,6 +5225,7 @@
           <w:color w:val="000000"/>
           <w:sz w:val="24"/>
           <w:szCs w:val="24"/>
+          <w:highlight w:val="yellow"/>
         </w:rPr>
       </w:pPr>
     </w:p>
@@ -3940,6 +5236,7 @@
           <w:color w:val="000000"/>
           <w:sz w:val="24"/>
           <w:szCs w:val="24"/>
+          <w:highlight w:val="yellow"/>
         </w:rPr>
       </w:pPr>
     </w:p>
@@ -3949,6 +5246,7 @@
           <w:rStyle w:val="Hyperlink"/>
           <w:sz w:val="32"/>
           <w:szCs w:val="32"/>
+          <w:highlight w:val="yellow"/>
           <w:u w:val="none"/>
         </w:rPr>
       </w:pPr>
@@ -3957,6 +5255,7 @@
           <w:rStyle w:val="Hyperlink"/>
           <w:sz w:val="32"/>
           <w:szCs w:val="32"/>
+          <w:highlight w:val="yellow"/>
           <w:u w:val="none"/>
         </w:rPr>
         <w:t>### Create data</w:t>
@@ -3965,37 +5264,38 @@
     <w:p>
       <w:pPr>
         <w:rPr>
-          <w:lang w:val="en-IE"/>
-        </w:rPr>
-      </w:pPr>
-      <w:r>
-        <w:rPr>
-          <w:lang w:val="en-IE"/>
-        </w:rPr>
-        <w:t xml:space="preserve">[] </w:t>
-      </w:r>
-      <w:r>
-        <w:rPr>
-          <w:lang w:val="en-IE"/>
-        </w:rPr>
-        <w:t xml:space="preserve">Stack Overflow, </w:t>
-      </w:r>
-      <w:r>
-        <w:rPr>
-          <w:lang w:val="en-IE"/>
-        </w:rPr>
-        <w:t>Populate Pandas Dataframe with normal distribution</w:t>
-      </w:r>
-      <w:r>
-        <w:rPr>
-          <w:lang w:val="en-IE"/>
-        </w:rPr>
-        <w:t xml:space="preserve">, (2019) </w:t>
-      </w:r>
-      <w:hyperlink r:id="rId77" w:history="1">
-        <w:r>
-          <w:rPr>
-            <w:rStyle w:val="Hyperlink"/>
+          <w:highlight w:val="yellow"/>
+          <w:lang w:val="en-IE"/>
+        </w:rPr>
+      </w:pPr>
+      <w:r>
+        <w:rPr>
+          <w:highlight w:val="yellow"/>
+          <w:lang w:val="en-IE"/>
+        </w:rPr>
+        <w:t xml:space="preserve">[] Stack Overflow, Populate Pandas </w:t>
+      </w:r>
+      <w:proofErr w:type="spellStart"/>
+      <w:r>
+        <w:rPr>
+          <w:highlight w:val="yellow"/>
+          <w:lang w:val="en-IE"/>
+        </w:rPr>
+        <w:t>Dataframe</w:t>
+      </w:r>
+      <w:proofErr w:type="spellEnd"/>
+      <w:r>
+        <w:rPr>
+          <w:highlight w:val="yellow"/>
+          <w:lang w:val="en-IE"/>
+        </w:rPr>
+        <w:t xml:space="preserve"> with normal distribution, (2019) </w:t>
+      </w:r>
+      <w:hyperlink r:id="rId87" w:history="1">
+        <w:r>
+          <w:rPr>
+            <w:rStyle w:val="Hyperlink"/>
+            <w:highlight w:val="yellow"/>
             <w:lang w:val="en-IE"/>
           </w:rPr>
           <w:t>https://stackoverflow.com/questions/58996519/populate-pandas-dataframe-with-normal-distribution</w:t>
@@ -4003,37 +5303,29 @@
       </w:hyperlink>
       <w:r>
         <w:rPr>
-          <w:lang w:val="en-IE"/>
-        </w:rPr>
-        <w:t xml:space="preserve"> </w:t>
-      </w:r>
-    </w:p>
-    <w:p>
-      <w:pPr>
-        <w:rPr>
-          <w:lang w:val="en-IE"/>
-        </w:rPr>
-      </w:pPr>
-      <w:r>
-        <w:rPr>
-          <w:lang w:val="en-IE"/>
-        </w:rPr>
-        <w:t xml:space="preserve">[] Towards Data Science, </w:t>
-      </w:r>
-      <w:r>
-        <w:rPr>
-          <w:lang w:val="en-IE"/>
-        </w:rPr>
-        <w:t>Generate Your Sample Dataset — A Must Have Skill For Data Scientists</w:t>
-      </w:r>
-      <w:r>
-        <w:rPr>
-          <w:lang w:val="en-IE"/>
-        </w:rPr>
-        <w:t>, (17</w:t>
-      </w:r>
-      <w:r>
-        <w:rPr>
+          <w:highlight w:val="yellow"/>
+          <w:lang w:val="en-IE"/>
+        </w:rPr>
+        <w:t xml:space="preserve"> </w:t>
+      </w:r>
+    </w:p>
+    <w:p>
+      <w:pPr>
+        <w:rPr>
+          <w:highlight w:val="yellow"/>
+          <w:lang w:val="en-IE"/>
+        </w:rPr>
+      </w:pPr>
+      <w:r>
+        <w:rPr>
+          <w:highlight w:val="yellow"/>
+          <w:lang w:val="en-IE"/>
+        </w:rPr>
+        <w:t>[] Towards Data Science, Generate Your Sample Dataset — A Must Have Skill For Data Scientists, (17</w:t>
+      </w:r>
+      <w:r>
+        <w:rPr>
+          <w:highlight w:val="yellow"/>
           <w:vertAlign w:val="superscript"/>
           <w:lang w:val="en-IE"/>
         </w:rPr>
@@ -4041,14 +5333,16 @@
       </w:r>
       <w:r>
         <w:rPr>
+          <w:highlight w:val="yellow"/>
           <w:lang w:val="en-IE"/>
         </w:rPr>
         <w:t xml:space="preserve"> April, 2020) </w:t>
       </w:r>
-      <w:hyperlink r:id="rId78" w:history="1">
-        <w:r>
-          <w:rPr>
-            <w:rStyle w:val="Hyperlink"/>
+      <w:hyperlink r:id="rId88" w:history="1">
+        <w:r>
+          <w:rPr>
+            <w:rStyle w:val="Hyperlink"/>
+            <w:highlight w:val="yellow"/>
             <w:lang w:val="en-IE"/>
           </w:rPr>
           <w:t>https://towardsdatascience.com/generate-your-sample-dataset-a-must-have-skill-for-data-scientists-36ded8600b79</w:t>
@@ -4056,48 +5350,60 @@
       </w:hyperlink>
       <w:r>
         <w:rPr>
-          <w:lang w:val="en-IE"/>
-        </w:rPr>
-        <w:t xml:space="preserve"> </w:t>
-      </w:r>
-    </w:p>
-    <w:p>
-      <w:pPr>
-        <w:rPr>
-          <w:lang w:val="en-IE"/>
-        </w:rPr>
-      </w:pPr>
-      <w:r>
-        <w:rPr>
-          <w:lang w:val="en-IE"/>
-        </w:rPr>
-        <w:t>[]</w:t>
-      </w:r>
-      <w:r>
-        <w:rPr>
-          <w:lang w:val="en-IE"/>
-        </w:rPr>
-        <w:t xml:space="preserve"> Stack Overflow,</w:t>
-      </w:r>
-      <w:r>
-        <w:t xml:space="preserve"> </w:t>
-      </w:r>
-      <w:r>
-        <w:rPr>
-          <w:lang w:val="en-IE"/>
-        </w:rPr>
-        <w:t>Add constant value column that changes half way down to pandas dataframe</w:t>
-      </w:r>
-      <w:r>
-        <w:rPr>
+          <w:highlight w:val="yellow"/>
+          <w:lang w:val="en-IE"/>
+        </w:rPr>
+        <w:t xml:space="preserve"> </w:t>
+      </w:r>
+    </w:p>
+    <w:p>
+      <w:pPr>
+        <w:rPr>
+          <w:highlight w:val="yellow"/>
+          <w:lang w:val="en-IE"/>
+        </w:rPr>
+      </w:pPr>
+      <w:r>
+        <w:rPr>
+          <w:highlight w:val="yellow"/>
+          <w:lang w:val="en-IE"/>
+        </w:rPr>
+        <w:t>[] Stack Overflow,</w:t>
+      </w:r>
+      <w:r>
+        <w:rPr>
+          <w:highlight w:val="yellow"/>
+        </w:rPr>
+        <w:t xml:space="preserve"> </w:t>
+      </w:r>
+      <w:r>
+        <w:rPr>
+          <w:highlight w:val="yellow"/>
+          <w:lang w:val="en-IE"/>
+        </w:rPr>
+        <w:t xml:space="preserve">Add constant value column that changes half way down to pandas </w:t>
+      </w:r>
+      <w:proofErr w:type="spellStart"/>
+      <w:r>
+        <w:rPr>
+          <w:highlight w:val="yellow"/>
+          <w:lang w:val="en-IE"/>
+        </w:rPr>
+        <w:t>dataframe</w:t>
+      </w:r>
+      <w:proofErr w:type="spellEnd"/>
+      <w:r>
+        <w:rPr>
+          <w:highlight w:val="yellow"/>
           <w:lang w:val="en-IE"/>
         </w:rPr>
         <w:t xml:space="preserve">, (2016) </w:t>
       </w:r>
-      <w:hyperlink r:id="rId79" w:history="1">
-        <w:r>
-          <w:rPr>
-            <w:rStyle w:val="Hyperlink"/>
+      <w:hyperlink r:id="rId89" w:history="1">
+        <w:r>
+          <w:rPr>
+            <w:rStyle w:val="Hyperlink"/>
+            <w:highlight w:val="yellow"/>
             <w:lang w:val="en-IE"/>
           </w:rPr>
           <w:t>https://stackoverflow.com/questions/40657094/add-constant-value-column-that-changes-half-way-down-to-pandas-dataframe</w:t>
@@ -4105,39 +5411,48 @@
       </w:hyperlink>
       <w:r>
         <w:rPr>
-          <w:lang w:val="en-IE"/>
-        </w:rPr>
-        <w:t xml:space="preserve"> </w:t>
-      </w:r>
-    </w:p>
-    <w:p>
-      <w:pPr>
-        <w:rPr>
-          <w:lang w:val="en-IE"/>
-        </w:rPr>
-      </w:pPr>
-      <w:r>
-        <w:rPr>
-          <w:lang w:val="en-IE"/>
-        </w:rPr>
-        <w:t xml:space="preserve">[] Stack Overflow, </w:t>
-      </w:r>
-      <w:r>
-        <w:rPr>
-          <w:lang w:val="en-IE"/>
-        </w:rPr>
-        <w:t>Populate Pandas Dataframe with normal distribution</w:t>
-      </w:r>
-      <w:r>
-        <w:rPr>
-          <w:lang w:val="en-IE"/>
-        </w:rPr>
-        <w:t xml:space="preserve">, (2019) </w:t>
-      </w:r>
-      <w:hyperlink r:id="rId80" w:history="1">
-        <w:r>
-          <w:rPr>
-            <w:rStyle w:val="Hyperlink"/>
+          <w:highlight w:val="yellow"/>
+          <w:lang w:val="en-IE"/>
+        </w:rPr>
+        <w:t xml:space="preserve"> </w:t>
+      </w:r>
+    </w:p>
+    <w:p>
+      <w:pPr>
+        <w:rPr>
+          <w:highlight w:val="yellow"/>
+          <w:lang w:val="en-IE"/>
+        </w:rPr>
+      </w:pPr>
+      <w:r>
+        <w:rPr>
+          <w:highlight w:val="yellow"/>
+          <w:lang w:val="en-IE"/>
+        </w:rPr>
+        <w:lastRenderedPageBreak/>
+        <w:t xml:space="preserve">[] Stack Overflow, Populate Pandas </w:t>
+      </w:r>
+      <w:proofErr w:type="spellStart"/>
+      <w:r>
+        <w:rPr>
+          <w:highlight w:val="yellow"/>
+          <w:lang w:val="en-IE"/>
+        </w:rPr>
+        <w:t>Dataframe</w:t>
+      </w:r>
+      <w:proofErr w:type="spellEnd"/>
+      <w:r>
+        <w:rPr>
+          <w:highlight w:val="yellow"/>
+          <w:lang w:val="en-IE"/>
+        </w:rPr>
+        <w:t xml:space="preserve"> with normal distribution, (2019) </w:t>
+      </w:r>
+      <w:hyperlink r:id="rId90" w:history="1">
+        <w:r>
+          <w:rPr>
+            <w:rStyle w:val="Hyperlink"/>
+            <w:highlight w:val="yellow"/>
             <w:lang w:val="en-IE"/>
           </w:rPr>
           <w:t>https://stackoverflow.com/questions/58996519/populate-pandas-dataframe-with-normal-distribution</w:t>
@@ -4145,28 +5460,25 @@
       </w:hyperlink>
       <w:r>
         <w:rPr>
-          <w:lang w:val="en-IE"/>
-        </w:rPr>
-        <w:t xml:space="preserve"> </w:t>
-      </w:r>
-    </w:p>
-    <w:p>
-      <w:pPr>
-        <w:rPr>
-          <w:lang w:val="en-IE"/>
-        </w:rPr>
-      </w:pPr>
-      <w:r>
-        <w:rPr>
-          <w:lang w:val="en-IE"/>
-        </w:rPr>
-        <w:t xml:space="preserve">[] </w:t>
-      </w:r>
-      <w:r>
-        <w:rPr>
-          <w:lang w:val="en-IE"/>
-        </w:rPr>
-        <w:t>https://towardsdatascience.com/how-to-show-all-columns-rows-of-a-pandas-dataframe-c49d4507fcf</w:t>
+          <w:highlight w:val="yellow"/>
+          <w:lang w:val="en-IE"/>
+        </w:rPr>
+        <w:t xml:space="preserve"> </w:t>
+      </w:r>
+    </w:p>
+    <w:p>
+      <w:pPr>
+        <w:rPr>
+          <w:highlight w:val="yellow"/>
+          <w:lang w:val="en-IE"/>
+        </w:rPr>
+      </w:pPr>
+      <w:r>
+        <w:rPr>
+          <w:highlight w:val="yellow"/>
+          <w:lang w:val="en-IE"/>
+        </w:rPr>
+        <w:t>[] https://towardsdatascience.com/how-to-show-all-columns-rows-of-a-pandas-dataframe-c49d4507fcf</w:t>
       </w:r>
     </w:p>
     <w:p>
@@ -4175,6 +5487,7 @@
           <w:rStyle w:val="Hyperlink"/>
           <w:sz w:val="32"/>
           <w:szCs w:val="32"/>
+          <w:highlight w:val="yellow"/>
         </w:rPr>
       </w:pPr>
     </w:p>
@@ -4184,6 +5497,7 @@
           <w:rStyle w:val="Hyperlink"/>
           <w:sz w:val="24"/>
           <w:szCs w:val="24"/>
+          <w:highlight w:val="yellow"/>
         </w:rPr>
       </w:pPr>
       <w:r>
@@ -4192,340 +5506,162 @@
           <w:color w:val="auto"/>
           <w:sz w:val="24"/>
           <w:szCs w:val="24"/>
-        </w:rPr>
-        <w:t xml:space="preserve">[] NewBedev, </w:t>
-      </w:r>
+          <w:highlight w:val="yellow"/>
+        </w:rPr>
+        <w:t xml:space="preserve">[] </w:t>
+      </w:r>
+      <w:proofErr w:type="spellStart"/>
       <w:r>
         <w:rPr>
           <w:rStyle w:val="Hyperlink"/>
           <w:color w:val="auto"/>
           <w:sz w:val="24"/>
           <w:szCs w:val="24"/>
-          <w:u w:val="none"/>
-        </w:rPr>
-        <w:t>pandas new column based on multiple conditions code example</w:t>
-      </w:r>
+          <w:highlight w:val="yellow"/>
+        </w:rPr>
+        <w:t>NewBedev</w:t>
+      </w:r>
+      <w:proofErr w:type="spellEnd"/>
       <w:r>
         <w:rPr>
           <w:rStyle w:val="Hyperlink"/>
           <w:color w:val="auto"/>
           <w:sz w:val="24"/>
           <w:szCs w:val="24"/>
-        </w:rPr>
-        <w:t xml:space="preserve">, (2021)  </w:t>
-      </w:r>
-      <w:hyperlink r:id="rId81" w:history="1">
-        <w:r>
-          <w:rPr>
-            <w:rStyle w:val="Hyperlink"/>
-            <w:sz w:val="24"/>
-            <w:szCs w:val="24"/>
-          </w:rPr>
-          <w:t>https://newbedev.com/python-pandas-new-column-based-on-multiple-conditions-code-example</w:t>
-        </w:r>
-      </w:hyperlink>
-      <w:r>
-        <w:rPr>
-          <w:rStyle w:val="Hyperlink"/>
-          <w:sz w:val="24"/>
-          <w:szCs w:val="24"/>
-        </w:rPr>
-        <w:t xml:space="preserve"> </w:t>
-      </w:r>
-    </w:p>
-    <w:p>
-      <w:pPr>
+          <w:highlight w:val="yellow"/>
+        </w:rPr>
+        <w:t xml:space="preserve">, </w:t>
+      </w:r>
+      <w:r>
         <w:rPr>
           <w:rStyle w:val="Hyperlink"/>
           <w:color w:val="auto"/>
           <w:sz w:val="24"/>
           <w:szCs w:val="24"/>
-        </w:rPr>
-      </w:pPr>
+          <w:highlight w:val="yellow"/>
+          <w:u w:val="none"/>
+        </w:rPr>
+        <w:t>pandas new column based on multiple conditions code example</w:t>
+      </w:r>
       <w:r>
         <w:rPr>
           <w:rStyle w:val="Hyperlink"/>
           <w:color w:val="auto"/>
           <w:sz w:val="24"/>
           <w:szCs w:val="24"/>
-        </w:rPr>
-        <w:t>[]</w:t>
-      </w:r>
+          <w:highlight w:val="yellow"/>
+        </w:rPr>
+        <w:t xml:space="preserve">, (2021)  </w:t>
+      </w:r>
+      <w:hyperlink r:id="rId91" w:history="1">
+        <w:r>
+          <w:rPr>
+            <w:rStyle w:val="Hyperlink"/>
+            <w:sz w:val="24"/>
+            <w:szCs w:val="24"/>
+            <w:highlight w:val="yellow"/>
+          </w:rPr>
+          <w:t>https://newbedev.com/python-pandas-new-column-based-on-multiple-conditions-code-example</w:t>
+        </w:r>
+      </w:hyperlink>
       <w:r>
         <w:rPr>
           <w:rStyle w:val="Hyperlink"/>
           <w:sz w:val="24"/>
           <w:szCs w:val="24"/>
-        </w:rPr>
-        <w:t xml:space="preserve"> Towards Data Science, 3 Methods to Crate Conditional Columns with Python Pandas and Numpy, (1</w:t>
-      </w:r>
-      <w:r>
-        <w:rPr>
-          <w:rStyle w:val="Hyperlink"/>
-          <w:sz w:val="24"/>
-          <w:szCs w:val="24"/>
-          <w:vertAlign w:val="superscript"/>
-        </w:rPr>
-        <w:t>st</w:t>
-      </w:r>
-      <w:r>
-        <w:rPr>
-          <w:rStyle w:val="Hyperlink"/>
-          <w:sz w:val="24"/>
-          <w:szCs w:val="24"/>
-        </w:rPr>
-        <w:t xml:space="preserve"> July, 2021) </w:t>
-      </w:r>
-      <w:hyperlink r:id="rId82" w:history="1">
-        <w:r>
-          <w:rPr>
-            <w:rStyle w:val="Hyperlink"/>
-            <w:sz w:val="24"/>
-            <w:szCs w:val="24"/>
-          </w:rPr>
-          <w:t>https://towardsdatascience.com/3-methods-to-create-conditional-columns-with-python-pandas-and-numpy-a6cd4be9da53</w:t>
-        </w:r>
-      </w:hyperlink>
-      <w:r>
-        <w:rPr>
-          <w:rStyle w:val="Hyperlink"/>
-          <w:sz w:val="24"/>
-          <w:szCs w:val="24"/>
-        </w:rPr>
-        <w:t xml:space="preserve"> </w:t>
-      </w:r>
-    </w:p>
-    <w:p>
-      <w:pPr>
-        <w:rPr>
-          <w:rStyle w:val="Hyperlink"/>
-          <w:sz w:val="24"/>
-          <w:szCs w:val="24"/>
-        </w:rPr>
-      </w:pPr>
-      <w:r>
+          <w:highlight w:val="yellow"/>
+        </w:rPr>
+        <w:t xml:space="preserve"> </w:t>
+      </w:r>
+    </w:p>
+    <w:p>
+      <w:pPr>
         <w:rPr>
           <w:rStyle w:val="Hyperlink"/>
           <w:color w:val="auto"/>
           <w:sz w:val="24"/>
           <w:szCs w:val="24"/>
-        </w:rPr>
-        <w:t>[]</w:t>
-      </w:r>
-      <w:r>
-        <w:rPr>
-          <w:rStyle w:val="Hyperlink"/>
-          <w:sz w:val="24"/>
-          <w:szCs w:val="24"/>
-        </w:rPr>
-        <w:t xml:space="preserve"> Stack Overflow, </w:t>
-      </w:r>
+          <w:highlight w:val="yellow"/>
+        </w:rPr>
+      </w:pPr>
       <w:r>
         <w:rPr>
           <w:rStyle w:val="Hyperlink"/>
           <w:color w:val="auto"/>
           <w:sz w:val="24"/>
           <w:szCs w:val="24"/>
-          <w:u w:val="none"/>
-        </w:rPr>
-        <w:t>How to create new column in a df based on multiple conditions? using pandas [duplicate]</w:t>
+          <w:highlight w:val="yellow"/>
+        </w:rPr>
+        <w:t>[]</w:t>
       </w:r>
       <w:r>
         <w:rPr>
           <w:rStyle w:val="Hyperlink"/>
           <w:sz w:val="24"/>
           <w:szCs w:val="24"/>
-        </w:rPr>
-        <w:t xml:space="preserve">, (2020)  </w:t>
-      </w:r>
-      <w:hyperlink r:id="rId83" w:history="1">
-        <w:r>
-          <w:rPr>
-            <w:rStyle w:val="Hyperlink"/>
-            <w:sz w:val="24"/>
-            <w:szCs w:val="24"/>
-          </w:rPr>
-          <w:t>https://stackoverflow.com/questions/61862861/how-to-create-new-column-in-a-df-based-on-multiple-conditions-using-pandas</w:t>
-        </w:r>
-      </w:hyperlink>
+          <w:highlight w:val="yellow"/>
+        </w:rPr>
+        <w:t xml:space="preserve"> Towards Data Science, 3 Methods to Crate Conditional Columns with Python Pandas and </w:t>
+      </w:r>
+      <w:proofErr w:type="spellStart"/>
       <w:r>
         <w:rPr>
           <w:rStyle w:val="Hyperlink"/>
           <w:sz w:val="24"/>
           <w:szCs w:val="24"/>
-        </w:rPr>
-        <w:t xml:space="preserve"> </w:t>
-      </w:r>
-    </w:p>
-    <w:p>
-      <w:pPr>
+          <w:highlight w:val="yellow"/>
+        </w:rPr>
+        <w:t>Numpy</w:t>
+      </w:r>
+      <w:proofErr w:type="spellEnd"/>
+      <w:r>
         <w:rPr>
           <w:rStyle w:val="Hyperlink"/>
           <w:sz w:val="24"/>
           <w:szCs w:val="24"/>
-        </w:rPr>
-      </w:pPr>
-    </w:p>
-    <w:p>
-      <w:pPr>
+          <w:highlight w:val="yellow"/>
+        </w:rPr>
+        <w:t>, (1</w:t>
+      </w:r>
+      <w:r>
         <w:rPr>
           <w:rStyle w:val="Hyperlink"/>
           <w:sz w:val="24"/>
           <w:szCs w:val="24"/>
-        </w:rPr>
-      </w:pPr>
-    </w:p>
-    <w:p>
-      <w:pPr>
+          <w:highlight w:val="yellow"/>
+          <w:vertAlign w:val="superscript"/>
+        </w:rPr>
+        <w:t>st</w:t>
+      </w:r>
+      <w:r>
         <w:rPr>
           <w:rStyle w:val="Hyperlink"/>
           <w:sz w:val="24"/>
           <w:szCs w:val="24"/>
-        </w:rPr>
-      </w:pPr>
-    </w:p>
-    <w:p>
-      <w:pPr>
+          <w:highlight w:val="yellow"/>
+        </w:rPr>
+        <w:t xml:space="preserve"> July, 2021) </w:t>
+      </w:r>
+      <w:hyperlink r:id="rId92" w:history="1">
+        <w:r>
+          <w:rPr>
+            <w:rStyle w:val="Hyperlink"/>
+            <w:sz w:val="24"/>
+            <w:szCs w:val="24"/>
+            <w:highlight w:val="yellow"/>
+          </w:rPr>
+          <w:t>https://towardsdatascience.com/3-methods-to-create-conditional-columns-with-python-pandas-and-numpy-a6cd4be9da53</w:t>
+        </w:r>
+      </w:hyperlink>
+      <w:r>
         <w:rPr>
           <w:rStyle w:val="Hyperlink"/>
           <w:sz w:val="24"/>
           <w:szCs w:val="24"/>
-        </w:rPr>
-      </w:pPr>
-    </w:p>
-    <w:p>
-      <w:r>
-        <w:t>PAGE 1</w:t>
-      </w:r>
-    </w:p>
-    <w:p>
-      <w:hyperlink r:id="rId84" w:history="1">
-        <w:r>
-          <w:rPr>
-            <w:rStyle w:val="Hyperlink"/>
-          </w:rPr>
-          <w:t>https://www.dataquest.io/blog/tutorial-advanced-for-loops-python-pandas/</w:t>
-        </w:r>
-      </w:hyperlink>
-    </w:p>
-    <w:p>
-      <w:hyperlink r:id="rId85" w:history="1">
-        <w:r>
-          <w:rPr>
-            <w:rStyle w:val="Hyperlink"/>
-          </w:rPr>
-          <w:t>https://www.askpython.com/python/list/iterate-through-list-in-python</w:t>
-        </w:r>
-      </w:hyperlink>
-    </w:p>
-    <w:p>
-      <w:hyperlink r:id="rId86" w:history="1">
-        <w:r>
-          <w:rPr>
-            <w:rStyle w:val="Hyperlink"/>
-          </w:rPr>
-          <w:t>https://towardsdatascience.com/how-to-show-all-columns-rows-of-a-pandas-dataframe-c49d4507fcf</w:t>
-        </w:r>
-      </w:hyperlink>
-      <w:r>
-        <w:t xml:space="preserve"> </w:t>
-      </w:r>
-    </w:p>
-    <w:p>
-      <w:hyperlink r:id="rId87" w:history="1">
-        <w:r>
-          <w:rPr>
-            <w:rStyle w:val="Hyperlink"/>
-          </w:rPr>
-          <w:t>https://stackoverflow.com/questions/40657094/add-constant-value-column-that-changes-half-way-down-to-pandas-dataframe</w:t>
-        </w:r>
-      </w:hyperlink>
-    </w:p>
-    <w:p>
-      <w:hyperlink r:id="rId88" w:history="1">
-        <w:r>
-          <w:rPr>
-            <w:rStyle w:val="Hyperlink"/>
-          </w:rPr>
-          <w:t>https://towardsdatascience.com/15-ways-to-create-a-pandas-dataframe-754ecc082c17</w:t>
-        </w:r>
-      </w:hyperlink>
-    </w:p>
-    <w:p>
-      <w:hyperlink r:id="rId89" w:history="1">
-        <w:r>
-          <w:rPr>
-            <w:rStyle w:val="Hyperlink"/>
-          </w:rPr>
-          <w:t>https://www.shanelynn.ie/using-pandas-dataframe-creating-editing-viewing-data-in-python/</w:t>
-        </w:r>
-      </w:hyperlink>
-    </w:p>
-    <w:p>
-      <w:hyperlink r:id="rId90" w:history="1">
-        <w:r>
-          <w:rPr>
-            <w:rStyle w:val="Hyperlink"/>
-          </w:rPr>
-          <w:t>https://stackoverflow.com/questions/18265935/python-create-list-with-numbers-between-2-values?rq=1</w:t>
-        </w:r>
-      </w:hyperlink>
-    </w:p>
-    <w:p/>
-    <w:p>
-      <w:r>
-        <w:t>PAGE 2</w:t>
-      </w:r>
-    </w:p>
-    <w:p>
-      <w:hyperlink r:id="rId91" w:history="1">
-        <w:r>
-          <w:rPr>
-            <w:rStyle w:val="Hyperlink"/>
-          </w:rPr>
-          <w:t>https://stackoverflow.com/questions/60560905/python-how-to-index-every-nth-interval-of-a-dataframe</w:t>
-        </w:r>
-      </w:hyperlink>
-    </w:p>
-    <w:p>
-      <w:hyperlink r:id="rId92" w:history="1">
-        <w:r>
-          <w:rPr>
-            <w:rStyle w:val="Hyperlink"/>
-          </w:rPr>
-          <w:t>https://stackoverflow.com/questions/61001802/split-pandas-column-by-separator-for-different-string-sizes</w:t>
-        </w:r>
-      </w:hyperlink>
-    </w:p>
-    <w:p>
-      <w:hyperlink r:id="rId93" w:history="1">
-        <w:r>
-          <w:rPr>
-            <w:rStyle w:val="Hyperlink"/>
-          </w:rPr>
-          <w:t>https://towardsdatascience.com/combine-two-string-columns-pandas-fde0287485d9</w:t>
-        </w:r>
-      </w:hyperlink>
-    </w:p>
-    <w:p>
-      <w:hyperlink r:id="rId94" w:history="1">
-        <w:r>
-          <w:rPr>
-            <w:rStyle w:val="Hyperlink"/>
-          </w:rPr>
-          <w:t>https://zetcode.com/python/add-string/</w:t>
-        </w:r>
-      </w:hyperlink>
-    </w:p>
-    <w:p>
-      <w:hyperlink r:id="rId95" w:history="1">
-        <w:r>
-          <w:rPr>
-            <w:rStyle w:val="Hyperlink"/>
-          </w:rPr>
-          <w:t>https://stackoverflow.com/questions/58996519/populate-pandas-dataframe-with-normal-distribution</w:t>
-        </w:r>
-      </w:hyperlink>
+          <w:highlight w:val="yellow"/>
+        </w:rPr>
+        <w:t xml:space="preserve"> </w:t>
+      </w:r>
     </w:p>
     <w:p>
       <w:pPr>
@@ -4533,16 +5669,358 @@
           <w:rStyle w:val="Hyperlink"/>
           <w:sz w:val="24"/>
           <w:szCs w:val="24"/>
-        </w:rPr>
-      </w:pPr>
-    </w:p>
-    <w:p>
-      <w:pPr>
+          <w:highlight w:val="yellow"/>
+        </w:rPr>
+      </w:pPr>
+      <w:r>
         <w:rPr>
           <w:rStyle w:val="Hyperlink"/>
           <w:color w:val="auto"/>
           <w:sz w:val="24"/>
           <w:szCs w:val="24"/>
+          <w:highlight w:val="yellow"/>
+        </w:rPr>
+        <w:t>[]</w:t>
+      </w:r>
+      <w:r>
+        <w:rPr>
+          <w:rStyle w:val="Hyperlink"/>
+          <w:sz w:val="24"/>
+          <w:szCs w:val="24"/>
+          <w:highlight w:val="yellow"/>
+        </w:rPr>
+        <w:t xml:space="preserve"> Stack Overflow, </w:t>
+      </w:r>
+      <w:r>
+        <w:rPr>
+          <w:rStyle w:val="Hyperlink"/>
+          <w:color w:val="auto"/>
+          <w:sz w:val="24"/>
+          <w:szCs w:val="24"/>
+          <w:highlight w:val="yellow"/>
+          <w:u w:val="none"/>
+        </w:rPr>
+        <w:t>How to create new column in a df based on multiple conditions? using pandas [duplicate]</w:t>
+      </w:r>
+      <w:r>
+        <w:rPr>
+          <w:rStyle w:val="Hyperlink"/>
+          <w:sz w:val="24"/>
+          <w:szCs w:val="24"/>
+          <w:highlight w:val="yellow"/>
+        </w:rPr>
+        <w:t xml:space="preserve">, (2020)  </w:t>
+      </w:r>
+      <w:hyperlink r:id="rId93" w:history="1">
+        <w:r>
+          <w:rPr>
+            <w:rStyle w:val="Hyperlink"/>
+            <w:sz w:val="24"/>
+            <w:szCs w:val="24"/>
+            <w:highlight w:val="yellow"/>
+          </w:rPr>
+          <w:t>https://stackoverflow.com/questions/61862861/how-to-create-new-column-in-a-df-based-on-multiple-conditions-using-pandas</w:t>
+        </w:r>
+      </w:hyperlink>
+      <w:r>
+        <w:rPr>
+          <w:rStyle w:val="Hyperlink"/>
+          <w:sz w:val="24"/>
+          <w:szCs w:val="24"/>
+          <w:highlight w:val="yellow"/>
+        </w:rPr>
+        <w:t xml:space="preserve"> </w:t>
+      </w:r>
+    </w:p>
+    <w:p>
+      <w:pPr>
+        <w:rPr>
+          <w:rStyle w:val="Hyperlink"/>
+          <w:sz w:val="24"/>
+          <w:szCs w:val="24"/>
+          <w:highlight w:val="yellow"/>
+        </w:rPr>
+      </w:pPr>
+    </w:p>
+    <w:p>
+      <w:pPr>
+        <w:rPr>
+          <w:rStyle w:val="Hyperlink"/>
+          <w:sz w:val="24"/>
+          <w:szCs w:val="24"/>
+          <w:highlight w:val="yellow"/>
+        </w:rPr>
+      </w:pPr>
+    </w:p>
+    <w:p>
+      <w:pPr>
+        <w:rPr>
+          <w:rStyle w:val="Hyperlink"/>
+          <w:sz w:val="24"/>
+          <w:szCs w:val="24"/>
+          <w:highlight w:val="yellow"/>
+        </w:rPr>
+      </w:pPr>
+    </w:p>
+    <w:p>
+      <w:pPr>
+        <w:rPr>
+          <w:rStyle w:val="Hyperlink"/>
+          <w:sz w:val="24"/>
+          <w:szCs w:val="24"/>
+          <w:highlight w:val="yellow"/>
+        </w:rPr>
+      </w:pPr>
+    </w:p>
+    <w:p>
+      <w:pPr>
+        <w:rPr>
+          <w:highlight w:val="yellow"/>
+        </w:rPr>
+      </w:pPr>
+      <w:r>
+        <w:rPr>
+          <w:highlight w:val="yellow"/>
+        </w:rPr>
+        <w:t>PAGE 1</w:t>
+      </w:r>
+    </w:p>
+    <w:p>
+      <w:pPr>
+        <w:rPr>
+          <w:highlight w:val="yellow"/>
+        </w:rPr>
+      </w:pPr>
+      <w:hyperlink r:id="rId94" w:history="1">
+        <w:r>
+          <w:rPr>
+            <w:rStyle w:val="Hyperlink"/>
+            <w:highlight w:val="yellow"/>
+          </w:rPr>
+          <w:t>https://www.dataquest.io/blog/tutorial-advanced-for-loops-python-pandas/</w:t>
+        </w:r>
+      </w:hyperlink>
+    </w:p>
+    <w:p>
+      <w:pPr>
+        <w:rPr>
+          <w:highlight w:val="yellow"/>
+        </w:rPr>
+      </w:pPr>
+      <w:hyperlink r:id="rId95" w:history="1">
+        <w:r>
+          <w:rPr>
+            <w:rStyle w:val="Hyperlink"/>
+            <w:highlight w:val="yellow"/>
+          </w:rPr>
+          <w:t>https://www.askpython.com/python/list/iterate-through-list-in-python</w:t>
+        </w:r>
+      </w:hyperlink>
+    </w:p>
+    <w:p>
+      <w:pPr>
+        <w:rPr>
+          <w:highlight w:val="yellow"/>
+        </w:rPr>
+      </w:pPr>
+      <w:hyperlink r:id="rId96" w:history="1">
+        <w:r>
+          <w:rPr>
+            <w:rStyle w:val="Hyperlink"/>
+            <w:highlight w:val="yellow"/>
+          </w:rPr>
+          <w:t>https://towardsdatascience.com/how-to-show-all-columns-rows-of-a-pandas-dataframe-c49d4507fcf</w:t>
+        </w:r>
+      </w:hyperlink>
+      <w:r>
+        <w:rPr>
+          <w:highlight w:val="yellow"/>
+        </w:rPr>
+        <w:t xml:space="preserve"> </w:t>
+      </w:r>
+    </w:p>
+    <w:p>
+      <w:pPr>
+        <w:rPr>
+          <w:highlight w:val="yellow"/>
+        </w:rPr>
+      </w:pPr>
+      <w:hyperlink r:id="rId97" w:history="1">
+        <w:r>
+          <w:rPr>
+            <w:rStyle w:val="Hyperlink"/>
+            <w:highlight w:val="yellow"/>
+          </w:rPr>
+          <w:t>https://stackoverflow.com/questions/40657094/add-constant-value-column-that-changes-half-way-down-to-pandas-dataframe</w:t>
+        </w:r>
+      </w:hyperlink>
+    </w:p>
+    <w:p>
+      <w:pPr>
+        <w:rPr>
+          <w:highlight w:val="yellow"/>
+        </w:rPr>
+      </w:pPr>
+      <w:hyperlink r:id="rId98" w:history="1">
+        <w:r>
+          <w:rPr>
+            <w:rStyle w:val="Hyperlink"/>
+            <w:highlight w:val="yellow"/>
+          </w:rPr>
+          <w:t>https://towardsdatascience.com/15-ways-to-create-a-pandas-dataframe-754ecc082c17</w:t>
+        </w:r>
+      </w:hyperlink>
+    </w:p>
+    <w:p>
+      <w:pPr>
+        <w:rPr>
+          <w:highlight w:val="yellow"/>
+        </w:rPr>
+      </w:pPr>
+      <w:hyperlink r:id="rId99" w:history="1">
+        <w:r>
+          <w:rPr>
+            <w:rStyle w:val="Hyperlink"/>
+            <w:highlight w:val="yellow"/>
+          </w:rPr>
+          <w:t>https://www.shanelynn.ie/using-pandas-dataframe-creating-editing-viewing-data-in-python/</w:t>
+        </w:r>
+      </w:hyperlink>
+    </w:p>
+    <w:p>
+      <w:pPr>
+        <w:rPr>
+          <w:highlight w:val="yellow"/>
+        </w:rPr>
+      </w:pPr>
+      <w:hyperlink r:id="rId100" w:history="1">
+        <w:r>
+          <w:rPr>
+            <w:rStyle w:val="Hyperlink"/>
+            <w:highlight w:val="yellow"/>
+          </w:rPr>
+          <w:t>https://stackoverflow.com/questions/18265935/python-create-list-with-numbers-between-2-values?rq=1</w:t>
+        </w:r>
+      </w:hyperlink>
+    </w:p>
+    <w:p>
+      <w:pPr>
+        <w:rPr>
+          <w:highlight w:val="yellow"/>
+        </w:rPr>
+      </w:pPr>
+    </w:p>
+    <w:p>
+      <w:pPr>
+        <w:rPr>
+          <w:highlight w:val="yellow"/>
+        </w:rPr>
+      </w:pPr>
+      <w:r>
+        <w:rPr>
+          <w:highlight w:val="yellow"/>
+        </w:rPr>
+        <w:t>PAGE 2</w:t>
+      </w:r>
+    </w:p>
+    <w:p>
+      <w:pPr>
+        <w:rPr>
+          <w:highlight w:val="yellow"/>
+        </w:rPr>
+      </w:pPr>
+      <w:hyperlink r:id="rId101" w:history="1">
+        <w:r>
+          <w:rPr>
+            <w:rStyle w:val="Hyperlink"/>
+            <w:highlight w:val="yellow"/>
+          </w:rPr>
+          <w:t>https://stackoverflow.com/questions/60560905/python-how-to-index-every-nth-interval-of-a-dataframe</w:t>
+        </w:r>
+      </w:hyperlink>
+    </w:p>
+    <w:p>
+      <w:pPr>
+        <w:rPr>
+          <w:highlight w:val="yellow"/>
+        </w:rPr>
+      </w:pPr>
+      <w:hyperlink r:id="rId102" w:history="1">
+        <w:r>
+          <w:rPr>
+            <w:rStyle w:val="Hyperlink"/>
+            <w:highlight w:val="yellow"/>
+          </w:rPr>
+          <w:t>https://stackoverflow.com/questions/61001802/split-pandas-column-by-separator-for-different-string-sizes</w:t>
+        </w:r>
+      </w:hyperlink>
+    </w:p>
+    <w:p>
+      <w:pPr>
+        <w:rPr>
+          <w:highlight w:val="yellow"/>
+        </w:rPr>
+      </w:pPr>
+      <w:hyperlink r:id="rId103" w:history="1">
+        <w:r>
+          <w:rPr>
+            <w:rStyle w:val="Hyperlink"/>
+            <w:highlight w:val="yellow"/>
+          </w:rPr>
+          <w:t>https://towardsdatascience.com/combine-two-string-columns-pandas-fde0287485d9</w:t>
+        </w:r>
+      </w:hyperlink>
+    </w:p>
+    <w:p>
+      <w:pPr>
+        <w:rPr>
+          <w:highlight w:val="yellow"/>
+        </w:rPr>
+      </w:pPr>
+      <w:hyperlink r:id="rId104" w:history="1">
+        <w:r>
+          <w:rPr>
+            <w:rStyle w:val="Hyperlink"/>
+            <w:highlight w:val="yellow"/>
+          </w:rPr>
+          <w:t>https://zetcode.com/python/add-string/</w:t>
+        </w:r>
+      </w:hyperlink>
+    </w:p>
+    <w:p>
+      <w:hyperlink r:id="rId105" w:history="1">
+        <w:r>
+          <w:rPr>
+            <w:rStyle w:val="Hyperlink"/>
+            <w:highlight w:val="yellow"/>
+          </w:rPr>
+          <w:t>https://stackoverflow.com/questions/58996519/populate-pandas-dataframe-with-normal-distribution</w:t>
+        </w:r>
+      </w:hyperlink>
+    </w:p>
+    <w:p>
+      <w:pPr>
+        <w:rPr>
+          <w:rStyle w:val="Hyperlink"/>
+          <w:sz w:val="24"/>
+          <w:szCs w:val="24"/>
+        </w:rPr>
+      </w:pPr>
+    </w:p>
+    <w:p>
+      <w:pPr>
+        <w:rPr>
+          <w:rStyle w:val="Hyperlink"/>
+          <w:color w:val="auto"/>
+          <w:sz w:val="24"/>
+          <w:szCs w:val="24"/>
+        </w:rPr>
+      </w:pPr>
+    </w:p>
+    <w:p>
+      <w:pPr>
+        <w:rPr>
+          <w:lang w:val="en-IE"/>
         </w:rPr>
       </w:pPr>
     </w:p>
@@ -4674,7 +6152,7 @@
           </mc:Choice>
           <mc:Fallback>
             <w:pict>
-              <v:line w14:anchorId="0786EBD1" id="Straight Connector 1" o:spid="_x0000_s1026" style="position:absolute;flip:y;z-index:251659264;visibility:visible;mso-wrap-style:square;mso-width-percent:0;mso-height-percent:0;mso-wrap-distance-left:9pt;mso-wrap-distance-top:0;mso-wrap-distance-right:9pt;mso-wrap-distance-bottom:0;mso-position-horizontal:absolute;mso-position-horizontal-relative:text;mso-position-vertical:absolute;mso-position-vertical-relative:text;mso-width-percent:0;mso-height-percent:0;mso-width-relative:margin;mso-height-relative:margin" from="-13.25pt,10.35pt" to="489pt,10.35pt" o:gfxdata="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" strokecolor="black [3200]" strokeweight=".5pt">
+              <v:line w14:anchorId="3E0F91CC" id="Straight Connector 1" o:spid="_x0000_s1026" style="position:absolute;flip:y;z-index:251659264;visibility:visible;mso-wrap-style:square;mso-width-percent:0;mso-height-percent:0;mso-wrap-distance-left:9pt;mso-wrap-distance-top:0;mso-wrap-distance-right:9pt;mso-wrap-distance-bottom:0;mso-position-horizontal:absolute;mso-position-horizontal-relative:text;mso-position-vertical:absolute;mso-position-vertical-relative:text;mso-width-percent:0;mso-height-percent:0;mso-width-relative:margin;mso-height-relative:margin" from="-13.25pt,10.35pt" to="489pt,10.35pt" o:gfxdata="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" strokecolor="black [3200]" strokeweight=".5pt">
                 <v:stroke joinstyle="miter"/>
               </v:line>
             </w:pict>
@@ -4712,196 +6190,306 @@
         <w:rPr>
           <w:lang w:val="en-IE"/>
         </w:rPr>
+        <w:t xml:space="preserve">[1] Filing </w:t>
+      </w:r>
+      <w:proofErr w:type="spellStart"/>
+      <w:r>
+        <w:rPr>
+          <w:lang w:val="en-IE"/>
+        </w:rPr>
+        <w:t>Cabinat</w:t>
+      </w:r>
+      <w:proofErr w:type="spellEnd"/>
+      <w:r>
+        <w:rPr>
+          <w:lang w:val="en-IE"/>
+        </w:rPr>
+        <w:t xml:space="preserve"> Image, </w:t>
+      </w:r>
+      <w:hyperlink r:id="rId106" w:history="1">
+        <w:r>
+          <w:rPr>
+            <w:rStyle w:val="Hyperlink"/>
+            <w:lang w:val="en-IE"/>
+          </w:rPr>
+          <w:t>https://media.istockphoto.com/photos/vintage-wooden-cabinet-with-multicolor-labels-picture-id1162597226?k=20&amp;m=1162597226&amp;s=612x612&amp;w=0&amp;h=8MeTr597u3y7nvSOpP1QqYE--U54LdglyxqoZ-WtaKg=</w:t>
+        </w:r>
+      </w:hyperlink>
+      <w:r>
+        <w:rPr>
+          <w:lang w:val="en-IE"/>
+        </w:rPr>
+        <w:t xml:space="preserve"> </w:t>
+      </w:r>
+    </w:p>
+    <w:p>
+      <w:pPr>
+        <w:rPr>
+          <w:lang w:val="en-IE"/>
+        </w:rPr>
+      </w:pPr>
+      <w:r>
+        <w:rPr>
+          <w:lang w:val="en-IE"/>
+        </w:rPr>
+        <w:t xml:space="preserve">[2] Anaconda, Individual Edition, (2021) </w:t>
+      </w:r>
+      <w:hyperlink r:id="rId107" w:history="1">
+        <w:r>
+          <w:rPr>
+            <w:rStyle w:val="Hyperlink"/>
+            <w:lang w:val="en-IE"/>
+          </w:rPr>
+          <w:t>https://www.anaconda.com/products/individual</w:t>
+        </w:r>
+      </w:hyperlink>
+      <w:r>
+        <w:rPr>
+          <w:lang w:val="en-IE"/>
+        </w:rPr>
+        <w:t xml:space="preserve"> </w:t>
+      </w:r>
+    </w:p>
+    <w:p>
+      <w:pPr>
+        <w:rPr>
+          <w:lang w:val="en-IE"/>
+        </w:rPr>
+      </w:pPr>
+      <w:r>
+        <w:rPr>
+          <w:lang w:val="en-IE"/>
+        </w:rPr>
+        <w:t xml:space="preserve">[3] Visual Studio Code, main page, (2021) </w:t>
+      </w:r>
+      <w:hyperlink r:id="rId108" w:history="1">
+        <w:r>
+          <w:rPr>
+            <w:rStyle w:val="Hyperlink"/>
+            <w:lang w:val="en-IE"/>
+          </w:rPr>
+          <w:t>https://code.visualstudio.com/</w:t>
+        </w:r>
+      </w:hyperlink>
+      <w:r>
+        <w:rPr>
+          <w:lang w:val="en-IE"/>
+        </w:rPr>
+        <w:t xml:space="preserve"> </w:t>
+      </w:r>
+    </w:p>
+    <w:p>
+      <w:pPr>
+        <w:rPr>
+          <w:lang w:val="en-IE"/>
+        </w:rPr>
+      </w:pPr>
+      <w:r>
+        <w:rPr>
+          <w:lang w:val="en-IE"/>
+        </w:rPr>
+        <w:t xml:space="preserve">[4] </w:t>
+      </w:r>
+      <w:proofErr w:type="spellStart"/>
+      <w:r>
+        <w:rPr>
+          <w:lang w:val="en-IE"/>
+        </w:rPr>
+        <w:t>Cmder</w:t>
+      </w:r>
+      <w:proofErr w:type="spellEnd"/>
+      <w:r>
+        <w:rPr>
+          <w:lang w:val="en-IE"/>
+        </w:rPr>
+        <w:t xml:space="preserve">, main page, (2021) </w:t>
+      </w:r>
+      <w:hyperlink r:id="rId109" w:history="1">
+        <w:r>
+          <w:rPr>
+            <w:rStyle w:val="Hyperlink"/>
+            <w:lang w:val="en-IE"/>
+          </w:rPr>
+          <w:t>https://cmder.net/</w:t>
+        </w:r>
+      </w:hyperlink>
+      <w:r>
+        <w:rPr>
+          <w:lang w:val="en-IE"/>
+        </w:rPr>
+        <w:t xml:space="preserve"> </w:t>
+      </w:r>
+    </w:p>
+    <w:p>
+      <w:pPr>
+        <w:rPr>
+          <w:lang w:val="en-IE"/>
+        </w:rPr>
+      </w:pPr>
+      <w:r>
+        <w:rPr>
+          <w:lang w:val="en-IE"/>
+        </w:rPr>
+        <w:t xml:space="preserve">[5] Git, main page, (2021) </w:t>
+      </w:r>
+      <w:hyperlink r:id="rId110" w:history="1">
+        <w:r>
+          <w:rPr>
+            <w:rStyle w:val="Hyperlink"/>
+            <w:lang w:val="en-IE"/>
+          </w:rPr>
+          <w:t>https://git-scm.com/</w:t>
+        </w:r>
+      </w:hyperlink>
+      <w:r>
+        <w:rPr>
+          <w:lang w:val="en-IE"/>
+        </w:rPr>
+        <w:t xml:space="preserve"> </w:t>
+      </w:r>
+    </w:p>
+    <w:p>
+      <w:pPr>
+        <w:rPr>
+          <w:lang w:val="en-IE"/>
+        </w:rPr>
+      </w:pPr>
+      <w:r>
+        <w:rPr>
+          <w:lang w:val="en-IE"/>
+        </w:rPr>
+        <w:t xml:space="preserve">[6] </w:t>
+      </w:r>
+      <w:proofErr w:type="spellStart"/>
+      <w:r>
+        <w:rPr>
+          <w:lang w:val="en-IE"/>
+        </w:rPr>
+        <w:t>Github</w:t>
+      </w:r>
+      <w:proofErr w:type="spellEnd"/>
+      <w:r>
+        <w:rPr>
+          <w:lang w:val="en-IE"/>
+        </w:rPr>
+        <w:t xml:space="preserve">, </w:t>
+      </w:r>
+      <w:proofErr w:type="spellStart"/>
+      <w:r>
+        <w:rPr>
+          <w:lang w:val="en-IE"/>
+        </w:rPr>
+        <w:t>github</w:t>
+      </w:r>
+      <w:proofErr w:type="spellEnd"/>
+      <w:r>
+        <w:rPr>
+          <w:lang w:val="en-IE"/>
+        </w:rPr>
+        <w:t xml:space="preserve"> main page, (2021), </w:t>
+      </w:r>
+      <w:hyperlink r:id="rId111" w:history="1">
+        <w:r>
+          <w:rPr>
+            <w:rStyle w:val="Hyperlink"/>
+            <w:lang w:val="en-IE"/>
+          </w:rPr>
+          <w:t>https://github.com/</w:t>
+        </w:r>
+      </w:hyperlink>
+      <w:r>
+        <w:rPr>
+          <w:lang w:val="en-IE"/>
+        </w:rPr>
+        <w:t xml:space="preserve"> </w:t>
+      </w:r>
+    </w:p>
+    <w:p>
+      <w:pPr>
+        <w:rPr>
+          <w:lang w:val="en-IE"/>
+        </w:rPr>
+      </w:pPr>
+      <w:r>
+        <w:rPr>
+          <w:lang w:val="en-IE"/>
+        </w:rPr>
+        <w:t>[</w:t>
+      </w:r>
+      <w:r>
+        <w:rPr>
+          <w:lang w:val="en-IE"/>
+        </w:rPr>
+        <w:t>7</w:t>
+      </w:r>
+      <w:r>
+        <w:rPr>
+          <w:lang w:val="en-IE"/>
+        </w:rPr>
+        <w:t xml:space="preserve">] Fork Image from git hub repository -screen snip </w:t>
+      </w:r>
+      <w:hyperlink r:id="rId112" w:history="1">
+        <w:r>
+          <w:rPr>
+            <w:rStyle w:val="Hyperlink"/>
+            <w:lang w:val="en-IE"/>
+          </w:rPr>
+          <w:t>https://github.com/VCurry20/FDAProject2021/blob/main/Images/FrkGitHub.PNG</w:t>
+        </w:r>
+      </w:hyperlink>
+      <w:r>
+        <w:rPr>
+          <w:lang w:val="en-IE"/>
+        </w:rPr>
+        <w:t xml:space="preserve"> </w:t>
+      </w:r>
+    </w:p>
+    <w:p>
+      <w:pPr>
+        <w:rPr>
+          <w:lang w:val="en-IE"/>
+        </w:rPr>
+      </w:pPr>
+      <w:r>
+        <w:rPr>
+          <w:lang w:val="en-IE"/>
+        </w:rPr>
         <w:lastRenderedPageBreak/>
-        <w:t xml:space="preserve">[1] Filing Cabinat Image, </w:t>
-      </w:r>
-      <w:hyperlink r:id="rId96" w:history="1">
-        <w:r>
-          <w:rPr>
-            <w:rStyle w:val="Hyperlink"/>
-            <w:lang w:val="en-IE"/>
-          </w:rPr>
-          <w:t>https://media.istockphoto.com/photos/vintage-wooden-cabinet-with-multicolor-labels-picture-id1162597226?k=20&amp;m=1162597226&amp;s=612x612&amp;w=0&amp;h=8MeTr597u3y7nvSOpP1QqYE--U54LdglyxqoZ-WtaKg=</w:t>
-        </w:r>
-      </w:hyperlink>
-      <w:r>
-        <w:rPr>
-          <w:lang w:val="en-IE"/>
-        </w:rPr>
-        <w:t xml:space="preserve"> </w:t>
-      </w:r>
-    </w:p>
-    <w:p>
-      <w:pPr>
-        <w:rPr>
-          <w:lang w:val="en-IE"/>
-        </w:rPr>
-      </w:pPr>
-      <w:r>
-        <w:rPr>
-          <w:lang w:val="en-IE"/>
-        </w:rPr>
-        <w:t xml:space="preserve">[2] Anaconda, Individual Edition, (2021) </w:t>
-      </w:r>
-      <w:hyperlink r:id="rId97" w:history="1">
-        <w:r>
-          <w:rPr>
-            <w:rStyle w:val="Hyperlink"/>
-            <w:lang w:val="en-IE"/>
-          </w:rPr>
-          <w:t>https://www.anaconda.com/products/individual</w:t>
-        </w:r>
-      </w:hyperlink>
-      <w:r>
-        <w:rPr>
-          <w:lang w:val="en-IE"/>
-        </w:rPr>
-        <w:t xml:space="preserve"> </w:t>
-      </w:r>
-    </w:p>
-    <w:p>
-      <w:pPr>
-        <w:rPr>
-          <w:lang w:val="en-IE"/>
-        </w:rPr>
-      </w:pPr>
-      <w:r>
-        <w:rPr>
-          <w:lang w:val="en-IE"/>
-        </w:rPr>
-        <w:t xml:space="preserve">[3] Visual Studio Code, main page, (2021) </w:t>
-      </w:r>
-      <w:hyperlink r:id="rId98" w:history="1">
-        <w:r>
-          <w:rPr>
-            <w:rStyle w:val="Hyperlink"/>
-            <w:lang w:val="en-IE"/>
-          </w:rPr>
-          <w:t>https://code.visualstudio.com/</w:t>
-        </w:r>
-      </w:hyperlink>
-      <w:r>
-        <w:rPr>
-          <w:lang w:val="en-IE"/>
-        </w:rPr>
-        <w:t xml:space="preserve"> </w:t>
-      </w:r>
-    </w:p>
-    <w:p>
-      <w:pPr>
-        <w:rPr>
-          <w:lang w:val="en-IE"/>
-        </w:rPr>
-      </w:pPr>
-      <w:r>
-        <w:rPr>
-          <w:lang w:val="en-IE"/>
-        </w:rPr>
-        <w:t xml:space="preserve">[4] Cmder, main page, (2021) </w:t>
-      </w:r>
-      <w:hyperlink r:id="rId99" w:history="1">
-        <w:r>
-          <w:rPr>
-            <w:rStyle w:val="Hyperlink"/>
-            <w:lang w:val="en-IE"/>
-          </w:rPr>
-          <w:t>https://cmder.net/</w:t>
-        </w:r>
-      </w:hyperlink>
-      <w:r>
-        <w:rPr>
-          <w:lang w:val="en-IE"/>
-        </w:rPr>
-        <w:t xml:space="preserve"> </w:t>
-      </w:r>
-    </w:p>
-    <w:p>
-      <w:pPr>
-        <w:rPr>
-          <w:lang w:val="en-IE"/>
-        </w:rPr>
-      </w:pPr>
-      <w:r>
-        <w:rPr>
-          <w:lang w:val="en-IE"/>
-        </w:rPr>
-        <w:t xml:space="preserve">[5] Git, main page, (2021) </w:t>
-      </w:r>
-      <w:hyperlink r:id="rId100" w:history="1">
-        <w:r>
-          <w:rPr>
-            <w:rStyle w:val="Hyperlink"/>
-            <w:lang w:val="en-IE"/>
-          </w:rPr>
-          <w:t>https://git-scm.com/</w:t>
-        </w:r>
-      </w:hyperlink>
-      <w:r>
-        <w:rPr>
-          <w:lang w:val="en-IE"/>
-        </w:rPr>
-        <w:t xml:space="preserve"> </w:t>
-      </w:r>
-    </w:p>
-    <w:p>
-      <w:pPr>
-        <w:rPr>
-          <w:lang w:val="en-IE"/>
-        </w:rPr>
-      </w:pPr>
-      <w:r>
-        <w:rPr>
-          <w:lang w:val="en-IE"/>
-        </w:rPr>
-        <w:t xml:space="preserve">[6] Github, github main page, (2021), </w:t>
-      </w:r>
-      <w:hyperlink r:id="rId101" w:history="1">
-        <w:r>
-          <w:rPr>
-            <w:rStyle w:val="Hyperlink"/>
-            <w:lang w:val="en-IE"/>
-          </w:rPr>
-          <w:t>https://github.com/</w:t>
-        </w:r>
-      </w:hyperlink>
-      <w:r>
-        <w:rPr>
-          <w:lang w:val="en-IE"/>
-        </w:rPr>
-        <w:t xml:space="preserve"> </w:t>
-      </w:r>
-    </w:p>
-    <w:p>
-      <w:pPr>
-        <w:rPr>
-          <w:lang w:val="en-IE"/>
-        </w:rPr>
-      </w:pPr>
-      <w:r>
-        <w:rPr>
-          <w:lang w:val="en-IE"/>
-        </w:rPr>
         <w:t>[</w:t>
       </w:r>
       <w:r>
         <w:rPr>
           <w:lang w:val="en-IE"/>
         </w:rPr>
-        <w:t>7</w:t>
-      </w:r>
-      <w:r>
-        <w:rPr>
-          <w:lang w:val="en-IE"/>
-        </w:rPr>
-        <w:t xml:space="preserve">] Fork Image from git hub repository -screen snip </w:t>
-      </w:r>
-      <w:hyperlink r:id="rId102" w:history="1">
-        <w:r>
-          <w:rPr>
-            <w:rStyle w:val="Hyperlink"/>
-            <w:lang w:val="en-IE"/>
-          </w:rPr>
-          <w:t>https://github.com/VCurry20/FDAProject2021/blob/main/Images/FrkGitHub.PNG</w:t>
+        <w:t>8</w:t>
+      </w:r>
+      <w:r>
+        <w:rPr>
+          <w:lang w:val="en-IE"/>
+        </w:rPr>
+        <w:t xml:space="preserve">] Clone Image, </w:t>
+      </w:r>
+      <w:proofErr w:type="spellStart"/>
+      <w:r>
+        <w:rPr>
+          <w:lang w:val="en-IE"/>
+        </w:rPr>
+        <w:t>screensnip</w:t>
+      </w:r>
+      <w:proofErr w:type="spellEnd"/>
+      <w:r>
+        <w:rPr>
+          <w:lang w:val="en-IE"/>
+        </w:rPr>
+        <w:t xml:space="preserve">, </w:t>
+      </w:r>
+      <w:hyperlink r:id="rId113" w:history="1">
+        <w:r>
+          <w:rPr>
+            <w:rStyle w:val="Hyperlink"/>
+            <w:lang w:val="en-IE"/>
+          </w:rPr>
+          <w:t>https://github.com/VCurry20/PDARandomData/blob/main/Images/Clone_https.PNG</w:t>
         </w:r>
       </w:hyperlink>
       <w:r>
@@ -4927,21 +6515,49 @@
         <w:rPr>
           <w:lang w:val="en-IE"/>
         </w:rPr>
-        <w:t>8</w:t>
-      </w:r>
-      <w:r>
-        <w:rPr>
-          <w:lang w:val="en-IE"/>
-        </w:rPr>
-        <w:t xml:space="preserve">] Clone Image, screensnip, </w:t>
-      </w:r>
-      <w:hyperlink r:id="rId103" w:history="1">
-        <w:r>
-          <w:rPr>
-            <w:rStyle w:val="Hyperlink"/>
-            <w:lang w:val="en-IE"/>
-          </w:rPr>
-          <w:t>https://github.com/VCurry20/PDARandomData/blob/main/Images/Clone_https.PNG</w:t>
+        <w:t>9</w:t>
+      </w:r>
+      <w:r>
+        <w:rPr>
+          <w:lang w:val="en-IE"/>
+        </w:rPr>
+        <w:t>] Tools QA,</w:t>
+      </w:r>
+      <w:r>
+        <w:t xml:space="preserve"> </w:t>
+      </w:r>
+      <w:r>
+        <w:rPr>
+          <w:lang w:val="en-IE"/>
+        </w:rPr>
+        <w:t>Difference between Git Clone and Git Fork</w:t>
+      </w:r>
+      <w:r>
+        <w:rPr>
+          <w:lang w:val="en-IE"/>
+        </w:rPr>
+        <w:t>, (7</w:t>
+      </w:r>
+      <w:r>
+        <w:rPr>
+          <w:vertAlign w:val="superscript"/>
+          <w:lang w:val="en-IE"/>
+        </w:rPr>
+        <w:t>th</w:t>
+      </w:r>
+      <w:r>
+        <w:rPr>
+          <w:lang w:val="en-IE"/>
+        </w:rPr>
+        <w:t xml:space="preserve"> July 2021)   </w:t>
+      </w:r>
+      <w:hyperlink r:id="rId114" w:history="1">
+        <w:r>
+          <w:rPr>
+            <w:rStyle w:val="Hyperlink"/>
+            <w:lang w:val="en-IE"/>
+          </w:rPr>
+          <w:t>https://www.toolsqa.com/git/difference-between-git-clone-and-git-fork/</w:t>
         </w:r>
       </w:hyperlink>
       <w:r>
@@ -4973,43 +6589,29 @@
         <w:rPr>
           <w:lang w:val="en-IE"/>
         </w:rPr>
-        <w:t>] Tools QA,</w:t>
-      </w:r>
-      <w:r>
-        <w:t xml:space="preserve"> </w:t>
-      </w:r>
-      <w:r>
-        <w:rPr>
-          <w:lang w:val="en-IE"/>
-        </w:rPr>
-        <w:t>Difference between Git Clone and Git Fork</w:t>
-      </w:r>
-      <w:r>
-        <w:rPr>
-          <w:lang w:val="en-IE"/>
-        </w:rPr>
-        <w:t>, (7</w:t>
-      </w:r>
-      <w:r>
-        <w:rPr>
-          <w:vertAlign w:val="superscript"/>
-          <w:lang w:val="en-IE"/>
-        </w:rPr>
-        <w:t>th</w:t>
-      </w:r>
-      <w:r>
-        <w:rPr>
-          <w:lang w:val="en-IE"/>
-        </w:rPr>
-        <w:t xml:space="preserve"> July 2021)   </w:t>
-      </w:r>
-      <w:hyperlink r:id="rId104" w:history="1">
-        <w:r>
-          <w:rPr>
-            <w:rStyle w:val="Hyperlink"/>
-            <w:lang w:val="en-IE"/>
-          </w:rPr>
-          <w:t>https://www.toolsqa.com/git/difference-between-git-clone-and-git-fork/</w:t>
+        <w:t xml:space="preserve">] </w:t>
+      </w:r>
+      <w:proofErr w:type="spellStart"/>
+      <w:r>
+        <w:rPr>
+          <w:lang w:val="en-IE"/>
+        </w:rPr>
+        <w:t>Jupyter</w:t>
+      </w:r>
+      <w:proofErr w:type="spellEnd"/>
+      <w:r>
+        <w:rPr>
+          <w:lang w:val="en-IE"/>
+        </w:rPr>
+        <w:t xml:space="preserve">, Main page, (2021) </w:t>
+      </w:r>
+      <w:hyperlink r:id="rId115" w:history="1">
+        <w:r>
+          <w:rPr>
+            <w:rStyle w:val="Hyperlink"/>
+            <w:lang w:val="en-IE"/>
+          </w:rPr>
+          <w:t>https://jupyter.org/</w:t>
         </w:r>
       </w:hyperlink>
       <w:r>
@@ -5035,21 +6637,49 @@
         <w:rPr>
           <w:lang w:val="en-IE"/>
         </w:rPr>
-        <w:t>9</w:t>
-      </w:r>
-      <w:r>
-        <w:rPr>
-          <w:lang w:val="en-IE"/>
-        </w:rPr>
-        <w:t xml:space="preserve">] Jupyter, Main page, (2021) </w:t>
-      </w:r>
-      <w:hyperlink r:id="rId105" w:history="1">
-        <w:r>
-          <w:rPr>
-            <w:rStyle w:val="Hyperlink"/>
-            <w:lang w:val="en-IE"/>
-          </w:rPr>
-          <w:t>https://jupyter.org/</w:t>
+        <w:t>10</w:t>
+      </w:r>
+      <w:r>
+        <w:rPr>
+          <w:lang w:val="en-IE"/>
+        </w:rPr>
+        <w:t xml:space="preserve">] Data Quest, </w:t>
+      </w:r>
+      <w:proofErr w:type="gramStart"/>
+      <w:r>
+        <w:rPr>
+          <w:lang w:val="en-IE"/>
+        </w:rPr>
+        <w:t>How</w:t>
+      </w:r>
+      <w:proofErr w:type="gramEnd"/>
+      <w:r>
+        <w:rPr>
+          <w:lang w:val="en-IE"/>
+        </w:rPr>
+        <w:t xml:space="preserve"> to use </w:t>
+      </w:r>
+      <w:proofErr w:type="spellStart"/>
+      <w:r>
+        <w:rPr>
+          <w:lang w:val="en-IE"/>
+        </w:rPr>
+        <w:t>Jupyter</w:t>
+      </w:r>
+      <w:proofErr w:type="spellEnd"/>
+      <w:r>
+        <w:rPr>
+          <w:lang w:val="en-IE"/>
+        </w:rPr>
+        <w:t xml:space="preserve"> Notebook in 2020: A beginner’s tutorial, (24th Aug, 2020) </w:t>
+      </w:r>
+      <w:hyperlink r:id="rId116" w:history="1">
+        <w:r>
+          <w:rPr>
+            <w:rStyle w:val="Hyperlink"/>
+            <w:lang w:val="en-IE"/>
+          </w:rPr>
+          <w:t>https://www.dataquest.io/blog/jupyter-notebook-tutorial/</w:t>
         </w:r>
       </w:hyperlink>
       <w:r>
@@ -5075,21 +6705,35 @@
         <w:rPr>
           <w:lang w:val="en-IE"/>
         </w:rPr>
-        <w:t>10</w:t>
-      </w:r>
-      <w:r>
-        <w:rPr>
-          <w:lang w:val="en-IE"/>
-        </w:rPr>
-        <w:t xml:space="preserve">] Data Quest, How to use Jupyter Notebook in 2020: A beginner’s tutorial, (24th Aug, 2020) </w:t>
-      </w:r>
-      <w:hyperlink r:id="rId106" w:history="1">
-        <w:r>
-          <w:rPr>
-            <w:rStyle w:val="Hyperlink"/>
-            <w:lang w:val="en-IE"/>
-          </w:rPr>
-          <w:t>https://www.dataquest.io/blog/jupyter-notebook-tutorial/</w:t>
+        <w:t>11</w:t>
+      </w:r>
+      <w:r>
+        <w:rPr>
+          <w:lang w:val="en-IE"/>
+        </w:rPr>
+        <w:t xml:space="preserve">] </w:t>
+      </w:r>
+      <w:proofErr w:type="spellStart"/>
+      <w:r>
+        <w:rPr>
+          <w:lang w:val="en-IE"/>
+        </w:rPr>
+        <w:t>nbviewer</w:t>
+      </w:r>
+      <w:proofErr w:type="spellEnd"/>
+      <w:r>
+        <w:rPr>
+          <w:lang w:val="en-IE"/>
+        </w:rPr>
+        <w:t xml:space="preserve">, main page, (2021) </w:t>
+      </w:r>
+      <w:hyperlink r:id="rId117" w:history="1">
+        <w:r>
+          <w:rPr>
+            <w:rStyle w:val="Hyperlink"/>
+            <w:lang w:val="en-IE"/>
+          </w:rPr>
+          <w:t>https://nbviewer.org/</w:t>
         </w:r>
       </w:hyperlink>
       <w:r>
@@ -5115,46 +6759,6 @@
         <w:rPr>
           <w:lang w:val="en-IE"/>
         </w:rPr>
-        <w:t>11</w:t>
-      </w:r>
-      <w:r>
-        <w:rPr>
-          <w:lang w:val="en-IE"/>
-        </w:rPr>
-        <w:t xml:space="preserve">] nbviewer, main page, (2021) </w:t>
-      </w:r>
-      <w:hyperlink r:id="rId107" w:history="1">
-        <w:r>
-          <w:rPr>
-            <w:rStyle w:val="Hyperlink"/>
-            <w:lang w:val="en-IE"/>
-          </w:rPr>
-          <w:t>https://nbviewer.org/</w:t>
-        </w:r>
-      </w:hyperlink>
-      <w:r>
-        <w:rPr>
-          <w:lang w:val="en-IE"/>
-        </w:rPr>
-        <w:t xml:space="preserve"> </w:t>
-      </w:r>
-    </w:p>
-    <w:p>
-      <w:pPr>
-        <w:rPr>
-          <w:lang w:val="en-IE"/>
-        </w:rPr>
-      </w:pPr>
-      <w:r>
-        <w:rPr>
-          <w:lang w:val="en-IE"/>
-        </w:rPr>
-        <w:t>[</w:t>
-      </w:r>
-      <w:r>
-        <w:rPr>
-          <w:lang w:val="en-IE"/>
-        </w:rPr>
         <w:t>12</w:t>
       </w:r>
       <w:r>
@@ -5163,7 +6767,7 @@
         </w:rPr>
         <w:t xml:space="preserve">] binder, main page, (2021) </w:t>
       </w:r>
-      <w:hyperlink r:id="rId108" w:history="1">
+      <w:hyperlink r:id="rId118" w:history="1">
         <w:r>
           <w:rPr>
             <w:rStyle w:val="Hyperlink"/>

</xml_diff>